<commit_message>
update project plan and add PDF version
</commit_message>
<xml_diff>
--- a/capstone_project_plan.docx
+++ b/capstone_project_plan.docx
@@ -257,16 +257,8 @@
             <w:pPr>
               <w:widowControl w:val="0"/>
               <w:spacing w:after="0" w:line="240" w:lineRule="auto"/>
-              <w:rPr>
-                <w:i/>
-                <w:iCs/>
-              </w:rPr>
             </w:pPr>
             <w:r>
-              <w:rPr>
-                <w:i/>
-                <w:iCs/>
-              </w:rPr>
               <w:t>Becky Desrosiers</w:t>
             </w:r>
           </w:p>
@@ -279,24 +271,16 @@
             <w:pPr>
               <w:widowControl w:val="0"/>
               <w:spacing w:after="0" w:line="240" w:lineRule="auto"/>
-              <w:rPr>
-                <w:i/>
-                <w:iCs/>
-              </w:rPr>
             </w:pPr>
             <w:r>
               <w:rPr>
                 <w:rFonts w:eastAsia="Calibri"/>
-                <w:i/>
-                <w:iCs/>
               </w:rPr>
               <w:t>Team membe</w:t>
             </w:r>
             <w:r>
               <w:rPr>
                 <w:rFonts w:eastAsia="Calibri"/>
-                <w:i/>
-                <w:iCs/>
               </w:rPr>
               <w:t>r</w:t>
             </w:r>
@@ -317,15 +301,11 @@
               <w:spacing w:after="0" w:line="240" w:lineRule="auto"/>
               <w:rPr>
                 <w:rFonts w:eastAsia="Calibri"/>
-                <w:i/>
-                <w:iCs/>
               </w:rPr>
             </w:pPr>
             <w:r>
               <w:rPr>
                 <w:rFonts w:eastAsia="Calibri"/>
-                <w:i/>
-                <w:iCs/>
               </w:rPr>
               <w:t>Abner Casillas-Colon</w:t>
             </w:r>
@@ -341,15 +321,11 @@
               <w:spacing w:after="0" w:line="240" w:lineRule="auto"/>
               <w:rPr>
                 <w:rFonts w:eastAsia="Calibri"/>
-                <w:i/>
-                <w:iCs/>
               </w:rPr>
             </w:pPr>
             <w:r>
               <w:rPr>
                 <w:rFonts w:eastAsia="Calibri"/>
-                <w:i/>
-                <w:iCs/>
               </w:rPr>
               <w:t>Team member</w:t>
             </w:r>
@@ -370,15 +346,11 @@
               <w:spacing w:after="0" w:line="240" w:lineRule="auto"/>
               <w:rPr>
                 <w:rFonts w:eastAsia="Calibri"/>
-                <w:i/>
-                <w:iCs/>
               </w:rPr>
             </w:pPr>
             <w:r>
               <w:rPr>
                 <w:rFonts w:eastAsia="Calibri"/>
-                <w:i/>
-                <w:iCs/>
               </w:rPr>
               <w:t>Naomi Ohashi</w:t>
             </w:r>
@@ -394,15 +366,11 @@
               <w:spacing w:after="0" w:line="240" w:lineRule="auto"/>
               <w:rPr>
                 <w:rFonts w:eastAsia="Calibri"/>
-                <w:i/>
-                <w:iCs/>
               </w:rPr>
             </w:pPr>
             <w:r>
               <w:rPr>
                 <w:rFonts w:eastAsia="Calibri"/>
-                <w:i/>
-                <w:iCs/>
               </w:rPr>
               <w:t>Team member</w:t>
             </w:r>
@@ -423,15 +391,11 @@
               <w:spacing w:after="0" w:line="240" w:lineRule="auto"/>
               <w:rPr>
                 <w:rFonts w:eastAsia="Calibri"/>
-                <w:i/>
-                <w:iCs/>
               </w:rPr>
             </w:pPr>
             <w:r>
               <w:rPr>
                 <w:rFonts w:eastAsia="Calibri"/>
-                <w:i/>
-                <w:iCs/>
               </w:rPr>
               <w:t>George Shoriz</w:t>
             </w:r>
@@ -447,15 +411,11 @@
               <w:spacing w:after="0" w:line="240" w:lineRule="auto"/>
               <w:rPr>
                 <w:rFonts w:eastAsia="Calibri"/>
-                <w:i/>
-                <w:iCs/>
               </w:rPr>
             </w:pPr>
             <w:r>
               <w:rPr>
                 <w:rFonts w:eastAsia="Calibri"/>
-                <w:i/>
-                <w:iCs/>
               </w:rPr>
               <w:t>Team member</w:t>
             </w:r>
@@ -476,16 +436,12 @@
               <w:spacing w:after="0" w:line="240" w:lineRule="auto"/>
               <w:rPr>
                 <w:rFonts w:eastAsia="Calibri"/>
-                <w:i/>
-                <w:iCs/>
               </w:rPr>
             </w:pPr>
             <w:proofErr w:type="spellStart"/>
             <w:r>
               <w:rPr>
                 <w:rFonts w:eastAsia="Calibri"/>
-                <w:i/>
-                <w:iCs/>
               </w:rPr>
               <w:t>Philllip</w:t>
             </w:r>
@@ -493,8 +449,6 @@
             <w:r>
               <w:rPr>
                 <w:rFonts w:eastAsia="Calibri"/>
-                <w:i/>
-                <w:iCs/>
               </w:rPr>
               <w:t xml:space="preserve"> Waggoner</w:t>
             </w:r>
@@ -510,15 +464,11 @@
               <w:spacing w:after="0" w:line="240" w:lineRule="auto"/>
               <w:rPr>
                 <w:rFonts w:eastAsia="Calibri"/>
-                <w:i/>
-                <w:iCs/>
               </w:rPr>
             </w:pPr>
             <w:r>
               <w:rPr>
                 <w:rFonts w:eastAsia="Calibri"/>
-                <w:i/>
-                <w:iCs/>
               </w:rPr>
               <w:t>Mentor</w:t>
             </w:r>
@@ -539,15 +489,11 @@
               <w:spacing w:after="0" w:line="240" w:lineRule="auto"/>
               <w:rPr>
                 <w:rFonts w:eastAsia="Calibri"/>
-                <w:i/>
-                <w:iCs/>
               </w:rPr>
             </w:pPr>
             <w:r>
               <w:rPr>
                 <w:rFonts w:eastAsia="Calibri"/>
-                <w:i/>
-                <w:iCs/>
               </w:rPr>
               <w:t>Emanuel Moss</w:t>
             </w:r>
@@ -563,15 +509,11 @@
               <w:spacing w:after="0" w:line="240" w:lineRule="auto"/>
               <w:rPr>
                 <w:rFonts w:eastAsia="Calibri"/>
-                <w:i/>
-                <w:iCs/>
               </w:rPr>
             </w:pPr>
             <w:r>
               <w:rPr>
                 <w:rFonts w:eastAsia="Calibri"/>
-                <w:i/>
-                <w:iCs/>
               </w:rPr>
               <w:t>Sponsor</w:t>
             </w:r>
@@ -592,15 +534,11 @@
               <w:spacing w:after="0" w:line="240" w:lineRule="auto"/>
               <w:rPr>
                 <w:rFonts w:eastAsia="Calibri"/>
-                <w:i/>
-                <w:iCs/>
               </w:rPr>
             </w:pPr>
             <w:r>
               <w:rPr>
                 <w:rFonts w:eastAsia="Calibri"/>
-                <w:i/>
-                <w:iCs/>
               </w:rPr>
               <w:t>Elizabeth Watkins</w:t>
             </w:r>
@@ -616,15 +554,11 @@
               <w:spacing w:after="0" w:line="240" w:lineRule="auto"/>
               <w:rPr>
                 <w:rFonts w:eastAsia="Calibri"/>
-                <w:i/>
-                <w:iCs/>
               </w:rPr>
             </w:pPr>
             <w:r>
               <w:rPr>
                 <w:rFonts w:eastAsia="Calibri"/>
-                <w:i/>
-                <w:iCs/>
               </w:rPr>
               <w:t>Sponsor</w:t>
             </w:r>
@@ -645,15 +579,11 @@
               <w:spacing w:after="0" w:line="240" w:lineRule="auto"/>
               <w:rPr>
                 <w:rFonts w:eastAsia="Calibri"/>
-                <w:i/>
-                <w:iCs/>
               </w:rPr>
             </w:pPr>
             <w:r>
               <w:rPr>
                 <w:rFonts w:eastAsia="Calibri"/>
-                <w:i/>
-                <w:iCs/>
               </w:rPr>
               <w:t>Dawn Nafus</w:t>
             </w:r>
@@ -669,15 +599,11 @@
               <w:spacing w:after="0" w:line="240" w:lineRule="auto"/>
               <w:rPr>
                 <w:rFonts w:eastAsia="Calibri"/>
-                <w:i/>
-                <w:iCs/>
               </w:rPr>
             </w:pPr>
             <w:r>
               <w:rPr>
                 <w:rFonts w:eastAsia="Calibri"/>
-                <w:i/>
-                <w:iCs/>
               </w:rPr>
               <w:t>Sponsor</w:t>
             </w:r>
@@ -887,6 +813,9 @@
             </w:pPr>
             <w:r>
               <w:t>One model summarized in terms of chosen bias metrics</w:t>
+            </w:r>
+            <w:r>
+              <w:t xml:space="preserve"> (Final report and presentation)</w:t>
             </w:r>
           </w:p>
         </w:tc>
@@ -1421,12 +1350,603 @@
     </w:p>
     <w:p>
       <w:pPr>
+        <w:spacing w:after="0" w:line="240" w:lineRule="auto"/>
         <w:rPr>
-          <w:i/>
-          <w:iCs/>
+          <w:b/>
+          <w:bCs/>
         </w:rPr>
       </w:pPr>
-    </w:p>
+      <w:r>
+        <w:rPr>
+          <w:b/>
+          <w:bCs/>
+        </w:rPr>
+        <w:br w:type="page"/>
+      </w:r>
+    </w:p>
+    <w:p>
+      <w:pPr>
+        <w:rPr>
+          <w:b/>
+          <w:bCs/>
+        </w:rPr>
+      </w:pPr>
+      <w:r>
+        <w:rPr>
+          <w:b/>
+          <w:bCs/>
+        </w:rPr>
+        <w:t>Final deliverables</w:t>
+      </w:r>
+    </w:p>
+    <w:p>
+      <w:r>
+        <w:t>A written report with:</w:t>
+      </w:r>
+    </w:p>
+    <w:p>
+      <w:pPr>
+        <w:numPr>
+          <w:ilvl w:val="0"/>
+          <w:numId w:val="2"/>
+        </w:numPr>
+        <w:spacing w:after="0"/>
+      </w:pPr>
+      <w:r>
+        <w:t>literature review including what techniques currently exist for detecting bias, their strengths and limitations</w:t>
+      </w:r>
+    </w:p>
+    <w:p>
+      <w:pPr>
+        <w:numPr>
+          <w:ilvl w:val="0"/>
+          <w:numId w:val="2"/>
+        </w:numPr>
+        <w:spacing w:after="0"/>
+      </w:pPr>
+      <w:r>
+        <w:t>Description of the data &amp; how we found it</w:t>
+      </w:r>
+    </w:p>
+    <w:p>
+      <w:pPr>
+        <w:numPr>
+          <w:ilvl w:val="0"/>
+          <w:numId w:val="2"/>
+        </w:numPr>
+        <w:spacing w:after="0"/>
+      </w:pPr>
+      <w:r>
+        <w:t>Description of the model and what metric(s) and/or libraries we used to evaluate it, based on the lit review</w:t>
+      </w:r>
+    </w:p>
+    <w:p>
+      <w:pPr>
+        <w:numPr>
+          <w:ilvl w:val="0"/>
+          <w:numId w:val="2"/>
+        </w:numPr>
+        <w:spacing w:after="0"/>
+      </w:pPr>
+      <w:r>
+        <w:t>Results of evaluation</w:t>
+      </w:r>
+    </w:p>
+    <w:p>
+      <w:pPr>
+        <w:numPr>
+          <w:ilvl w:val="0"/>
+          <w:numId w:val="2"/>
+        </w:numPr>
+        <w:spacing w:after="0"/>
+      </w:pPr>
+      <w:r>
+        <w:t>Conclusion: does the model show bias or not?</w:t>
+      </w:r>
+    </w:p>
+    <w:p>
+      <w:pPr>
+        <w:numPr>
+          <w:ilvl w:val="0"/>
+          <w:numId w:val="2"/>
+        </w:numPr>
+        <w:spacing w:after="0"/>
+      </w:pPr>
+      <w:r>
+        <w:t>Potential: description of an established pipeline OR recommendations for evaluating future models</w:t>
+      </w:r>
+    </w:p>
+    <w:p>
+      <w:r>
+        <w:t>A presentation with:</w:t>
+      </w:r>
+    </w:p>
+    <w:p>
+      <w:pPr>
+        <w:numPr>
+          <w:ilvl w:val="0"/>
+          <w:numId w:val="3"/>
+        </w:numPr>
+        <w:spacing w:after="0"/>
+      </w:pPr>
+      <w:r>
+        <w:t>W</w:t>
+      </w:r>
+      <w:r>
+        <w:t>hat we found in our lit review and why we chose the metrics we did</w:t>
+      </w:r>
+    </w:p>
+    <w:p>
+      <w:pPr>
+        <w:numPr>
+          <w:ilvl w:val="0"/>
+          <w:numId w:val="3"/>
+        </w:numPr>
+        <w:spacing w:after="0"/>
+      </w:pPr>
+      <w:r>
+        <w:t>Description of the model we chose and why we chose it</w:t>
+      </w:r>
+    </w:p>
+    <w:p>
+      <w:pPr>
+        <w:numPr>
+          <w:ilvl w:val="0"/>
+          <w:numId w:val="3"/>
+        </w:numPr>
+        <w:spacing w:after="0"/>
+      </w:pPr>
+      <w:r>
+        <w:t>Description of the process of getting the data, accessing the model, and evaluating it</w:t>
+      </w:r>
+    </w:p>
+    <w:p>
+      <w:pPr>
+        <w:numPr>
+          <w:ilvl w:val="0"/>
+          <w:numId w:val="3"/>
+        </w:numPr>
+        <w:spacing w:after="0"/>
+      </w:pPr>
+      <w:r>
+        <w:t>What we found - performance on bias metrics</w:t>
+      </w:r>
+    </w:p>
+    <w:p>
+      <w:pPr>
+        <w:numPr>
+          <w:ilvl w:val="0"/>
+          <w:numId w:val="3"/>
+        </w:numPr>
+        <w:spacing w:after="0"/>
+      </w:pPr>
+      <w:r>
+        <w:t>Conclusion: biased or not?</w:t>
+      </w:r>
+    </w:p>
+    <w:p>
+      <w:pPr>
+        <w:numPr>
+          <w:ilvl w:val="0"/>
+          <w:numId w:val="3"/>
+        </w:numPr>
+        <w:spacing w:after="0"/>
+      </w:pPr>
+      <w:r>
+        <w:t>Potential: description of an established pipeline OR recommendations for evaluating future models</w:t>
+      </w:r>
+    </w:p>
+    <w:p>
+      <w:pPr>
+        <w:spacing w:after="0" w:line="240" w:lineRule="auto"/>
+      </w:pPr>
+      <w:r>
+        <w:br w:type="page"/>
+      </w:r>
+    </w:p>
+    <w:p>
+      <w:pPr>
+        <w:rPr>
+          <w:b/>
+          <w:bCs/>
+        </w:rPr>
+      </w:pPr>
+      <w:r>
+        <w:rPr>
+          <w:b/>
+          <w:bCs/>
+        </w:rPr>
+        <w:t>Project roadmap</w:t>
+      </w:r>
+    </w:p>
+    <w:p>
+      <w:r>
+        <w:t>Week 1 (Jan 17-23):</w:t>
+      </w:r>
+    </w:p>
+    <w:p>
+      <w:pPr>
+        <w:numPr>
+          <w:ilvl w:val="0"/>
+          <w:numId w:val="4"/>
+        </w:numPr>
+      </w:pPr>
+      <w:r>
+        <w:t>Determine final deliverable</w:t>
+      </w:r>
+    </w:p>
+    <w:p>
+      <w:pPr>
+        <w:numPr>
+          <w:ilvl w:val="0"/>
+          <w:numId w:val="4"/>
+        </w:numPr>
+      </w:pPr>
+      <w:r>
+        <w:t>Set out project roadmap (this)</w:t>
+      </w:r>
+    </w:p>
+    <w:p>
+      <w:pPr>
+        <w:numPr>
+          <w:ilvl w:val="0"/>
+          <w:numId w:val="4"/>
+        </w:numPr>
+      </w:pPr>
+      <w:r>
+        <w:t>Email sponsors with project plan and roadmap</w:t>
+      </w:r>
+    </w:p>
+    <w:p>
+      <w:r>
+        <w:t>Weeks 2-4 (Jan 24 - Feb 6):</w:t>
+      </w:r>
+    </w:p>
+    <w:p>
+      <w:pPr>
+        <w:numPr>
+          <w:ilvl w:val="0"/>
+          <w:numId w:val="5"/>
+        </w:numPr>
+      </w:pPr>
+      <w:r>
+        <w:t>Dig into researching bias in AI and possible metrics</w:t>
+      </w:r>
+    </w:p>
+    <w:p>
+      <w:pPr>
+        <w:numPr>
+          <w:ilvl w:val="0"/>
+          <w:numId w:val="5"/>
+        </w:numPr>
+      </w:pPr>
+      <w:r>
+        <w:t>Add notes to the issue</w:t>
+      </w:r>
+    </w:p>
+    <w:p>
+      <w:r>
+        <w:t>Week 5: (Feb 7-13):</w:t>
+      </w:r>
+    </w:p>
+    <w:p>
+      <w:pPr>
+        <w:numPr>
+          <w:ilvl w:val="0"/>
+          <w:numId w:val="6"/>
+        </w:numPr>
+      </w:pPr>
+      <w:r>
+        <w:t>Tentatively decide on what metrics and model to use</w:t>
+      </w:r>
+    </w:p>
+    <w:p>
+      <w:pPr>
+        <w:numPr>
+          <w:ilvl w:val="0"/>
+          <w:numId w:val="6"/>
+        </w:numPr>
+      </w:pPr>
+      <w:r>
+        <w:t>Find datasets to test on</w:t>
+      </w:r>
+    </w:p>
+    <w:p>
+      <w:r>
+        <w:t>Week 6: (Feb 14-20)</w:t>
+      </w:r>
+    </w:p>
+    <w:p>
+      <w:pPr>
+        <w:numPr>
+          <w:ilvl w:val="0"/>
+          <w:numId w:val="7"/>
+        </w:numPr>
+      </w:pPr>
+      <w:r>
+        <w:t>Finalize decision on what metrics, model, and dataset(s) to use</w:t>
+      </w:r>
+    </w:p>
+    <w:p>
+      <w:pPr>
+        <w:numPr>
+          <w:ilvl w:val="0"/>
+          <w:numId w:val="7"/>
+        </w:numPr>
+      </w:pPr>
+      <w:r>
+        <w:t>DETAILED documentation of decision and reasoning</w:t>
+      </w:r>
+    </w:p>
+    <w:p>
+      <w:pPr>
+        <w:numPr>
+          <w:ilvl w:val="0"/>
+          <w:numId w:val="7"/>
+        </w:numPr>
+      </w:pPr>
+      <w:r>
+        <w:t>Begin writeup of the previous</w:t>
+      </w:r>
+    </w:p>
+    <w:p>
+      <w:r>
+        <w:t>Week 7: (Feb 21-27)</w:t>
+      </w:r>
+    </w:p>
+    <w:p>
+      <w:pPr>
+        <w:numPr>
+          <w:ilvl w:val="0"/>
+          <w:numId w:val="8"/>
+        </w:numPr>
+      </w:pPr>
+      <w:r>
+        <w:t>Finalize writeup of Report 1</w:t>
+      </w:r>
+    </w:p>
+    <w:p>
+      <w:r>
+        <w:rPr>
+          <w:b/>
+          <w:bCs/>
+        </w:rPr>
+        <w:t>Feb 27: Report 1 DUE</w:t>
+      </w:r>
+    </w:p>
+    <w:p>
+      <w:r>
+        <w:t>Week 8: (Feb 28 - Mar 6)</w:t>
+      </w:r>
+    </w:p>
+    <w:p>
+      <w:pPr>
+        <w:numPr>
+          <w:ilvl w:val="0"/>
+          <w:numId w:val="9"/>
+        </w:numPr>
+      </w:pPr>
+      <w:r>
+        <w:t>Get data into (</w:t>
+      </w:r>
+      <w:proofErr w:type="spellStart"/>
+      <w:r>
+        <w:t>jupyter</w:t>
+      </w:r>
+      <w:proofErr w:type="spellEnd"/>
+      <w:r>
+        <w:t>) environment</w:t>
+      </w:r>
+    </w:p>
+    <w:p>
+      <w:r>
+        <w:t>Week 9-11: (Mar 7-27)</w:t>
+      </w:r>
+    </w:p>
+    <w:p>
+      <w:pPr>
+        <w:numPr>
+          <w:ilvl w:val="0"/>
+          <w:numId w:val="10"/>
+        </w:numPr>
+      </w:pPr>
+      <w:r>
+        <w:t>Spring break</w:t>
+      </w:r>
+    </w:p>
+    <w:p>
+      <w:pPr>
+        <w:numPr>
+          <w:ilvl w:val="0"/>
+          <w:numId w:val="10"/>
+        </w:numPr>
+      </w:pPr>
+      <w:r>
+        <w:t>Implement tests, evaluate model</w:t>
+      </w:r>
+    </w:p>
+    <w:p>
+      <w:pPr>
+        <w:numPr>
+          <w:ilvl w:val="0"/>
+          <w:numId w:val="10"/>
+        </w:numPr>
+      </w:pPr>
+      <w:r>
+        <w:t>DETAILED documentation of findings</w:t>
+      </w:r>
+    </w:p>
+    <w:p>
+      <w:r>
+        <w:t>Week 12: (Mar 28 - Apr 3)</w:t>
+      </w:r>
+    </w:p>
+    <w:p>
+      <w:pPr>
+        <w:numPr>
+          <w:ilvl w:val="0"/>
+          <w:numId w:val="11"/>
+        </w:numPr>
+      </w:pPr>
+      <w:r>
+        <w:t>Flex week - extra time for implementing tests/evaluating model if things go wrong, or starting to establish the bias eval pipeline</w:t>
+      </w:r>
+    </w:p>
+    <w:p>
+      <w:pPr>
+        <w:numPr>
+          <w:ilvl w:val="0"/>
+          <w:numId w:val="11"/>
+        </w:numPr>
+      </w:pPr>
+      <w:r>
+        <w:t>Begin writeup of report 2: what we have accomplished so far and plan for pipeline</w:t>
+      </w:r>
+    </w:p>
+    <w:p>
+      <w:pPr>
+        <w:numPr>
+          <w:ilvl w:val="0"/>
+          <w:numId w:val="11"/>
+        </w:numPr>
+      </w:pPr>
+      <w:r>
+        <w:t>May begin work on the pipeline in this week</w:t>
+      </w:r>
+    </w:p>
+    <w:p>
+      <w:r>
+        <w:t>Week 13-14: (Apr 4-16)</w:t>
+      </w:r>
+    </w:p>
+    <w:p>
+      <w:pPr>
+        <w:numPr>
+          <w:ilvl w:val="0"/>
+          <w:numId w:val="12"/>
+        </w:numPr>
+      </w:pPr>
+      <w:r>
+        <w:t>Write/finalize report 2</w:t>
+      </w:r>
+    </w:p>
+    <w:p>
+      <w:pPr>
+        <w:numPr>
+          <w:ilvl w:val="0"/>
+          <w:numId w:val="12"/>
+        </w:numPr>
+      </w:pPr>
+      <w:r>
+        <w:t>Start on pipeline in earnest</w:t>
+      </w:r>
+    </w:p>
+    <w:p>
+      <w:pPr>
+        <w:numPr>
+          <w:ilvl w:val="0"/>
+          <w:numId w:val="12"/>
+        </w:numPr>
+      </w:pPr>
+      <w:r>
+        <w:t>DETAILED documentation of pipeline</w:t>
+      </w:r>
+    </w:p>
+    <w:p>
+      <w:r>
+        <w:rPr>
+          <w:b/>
+          <w:bCs/>
+        </w:rPr>
+        <w:t>Apr 17: Report 2 DUE</w:t>
+      </w:r>
+    </w:p>
+    <w:p>
+      <w:r>
+        <w:t>Week 15: (Apr 17-23)</w:t>
+      </w:r>
+    </w:p>
+    <w:p>
+      <w:pPr>
+        <w:numPr>
+          <w:ilvl w:val="0"/>
+          <w:numId w:val="13"/>
+        </w:numPr>
+      </w:pPr>
+      <w:r>
+        <w:t>Finalize pipeline</w:t>
+      </w:r>
+    </w:p>
+    <w:p>
+      <w:pPr>
+        <w:numPr>
+          <w:ilvl w:val="0"/>
+          <w:numId w:val="13"/>
+        </w:numPr>
+      </w:pPr>
+      <w:r>
+        <w:t>DETAILED documentation of pipeline</w:t>
+      </w:r>
+    </w:p>
+    <w:p>
+      <w:pPr>
+        <w:numPr>
+          <w:ilvl w:val="0"/>
+          <w:numId w:val="13"/>
+        </w:numPr>
+      </w:pPr>
+      <w:r>
+        <w:t>Start final report writeup</w:t>
+      </w:r>
+    </w:p>
+    <w:p>
+      <w:r>
+        <w:t>Week 16: (Apr 24-30)</w:t>
+      </w:r>
+    </w:p>
+    <w:p>
+      <w:pPr>
+        <w:numPr>
+          <w:ilvl w:val="0"/>
+          <w:numId w:val="14"/>
+        </w:numPr>
+      </w:pPr>
+      <w:r>
+        <w:t>No more technical work (it is what it is)</w:t>
+      </w:r>
+    </w:p>
+    <w:p>
+      <w:pPr>
+        <w:numPr>
+          <w:ilvl w:val="0"/>
+          <w:numId w:val="14"/>
+        </w:numPr>
+      </w:pPr>
+      <w:r>
+        <w:t>Final report</w:t>
+      </w:r>
+    </w:p>
+    <w:p>
+      <w:pPr>
+        <w:numPr>
+          <w:ilvl w:val="0"/>
+          <w:numId w:val="14"/>
+        </w:numPr>
+      </w:pPr>
+      <w:r>
+        <w:t>Final presentation</w:t>
+      </w:r>
+    </w:p>
+    <w:p>
+      <w:r>
+        <w:rPr>
+          <w:b/>
+          <w:bCs/>
+        </w:rPr>
+        <w:t>May 1: Final Deliverables DUE</w:t>
+      </w:r>
+    </w:p>
+    <w:p/>
     <w:sectPr>
       <w:headerReference w:type="default" r:id="rId12"/>
       <w:footerReference w:type="default" r:id="rId13"/>
@@ -1639,6 +2159,1794 @@
 <file path=word/numbering.xml><?xml version="1.0" encoding="utf-8"?>
 <w:numbering xmlns:wpc="http://schemas.microsoft.com/office/word/2010/wordprocessingCanvas" xmlns:cx="http://schemas.microsoft.com/office/drawing/2014/chartex" xmlns:cx1="http://schemas.microsoft.com/office/drawing/2015/9/8/chartex" xmlns:cx2="http://schemas.microsoft.com/office/drawing/2015/10/21/chartex" xmlns:cx3="http://schemas.microsoft.com/office/drawing/2016/5/9/chartex" xmlns:cx4="http://schemas.microsoft.com/office/drawing/2016/5/10/chartex" xmlns:cx5="http://schemas.microsoft.com/office/drawing/2016/5/11/chartex" xmlns:cx6="http://schemas.microsoft.com/office/drawing/2016/5/12/chartex" xmlns:cx7="http://schemas.microsoft.com/office/drawing/2016/5/13/chartex" xmlns:cx8="http://schemas.microsoft.com/office/drawing/2016/5/14/chartex" xmlns:mc="http://schemas.openxmlformats.org/markup-compatibility/2006" xmlns:aink="http://schemas.microsoft.com/office/drawing/2016/ink" xmlns:am3d="http://schemas.microsoft.com/office/drawing/2017/model3d" xmlns:o="urn:schemas-microsoft-com:office:office" xmlns:oel="http://schemas.microsoft.com/office/2019/extlst" xmlns:r="http://schemas.openxmlformats.org/officeDocument/2006/relationships" xmlns:m="http://schemas.openxmlformats.org/officeDocument/2006/math" xmlns:v="urn:schemas-microsoft-com:vml" xmlns:wp14="http://schemas.microsoft.com/office/word/2010/wordprocessingDrawing" xmlns:wp="http://schemas.openxmlformats.org/drawingml/2006/wordprocessingDrawing" xmlns:w10="urn:schemas-microsoft-com:office:word" xmlns:w="http://schemas.openxmlformats.org/wordprocessingml/2006/main" xmlns:w14="http://schemas.microsoft.com/office/word/2010/wordml" xmlns:w15="http://schemas.microsoft.com/office/word/2012/wordml" xmlns:w16cex="http://schemas.microsoft.com/office/word/2018/wordml/cex" xmlns:w16cid="http://schemas.microsoft.com/office/word/2016/wordml/cid" xmlns:w16="http://schemas.microsoft.com/office/word/2018/wordml" xmlns:w16du="http://schemas.microsoft.com/office/word/2023/wordml/word16du" xmlns:w16sdtdh="http://schemas.microsoft.com/office/word/2020/wordml/sdtdatahash" xmlns:w16sdtfl="http://schemas.microsoft.com/office/word/2024/wordml/sdtformatlock" xmlns:w16se="http://schemas.microsoft.com/office/word/2015/wordml/symex" xmlns:wpg="http://schemas.microsoft.com/office/word/2010/wordprocessingGroup" xmlns:wpi="http://schemas.microsoft.com/office/word/2010/wordprocessingInk" xmlns:wne="http://schemas.microsoft.com/office/word/2006/wordml" xmlns:wps="http://schemas.microsoft.com/office/word/2010/wordprocessingShape" mc:Ignorable="w14 w15 w16se w16cid w16 w16cex w16sdtdh w16sdtfl w16du wp14">
   <w:abstractNum w:abstractNumId="0" w15:restartNumberingAfterBreak="0">
+    <w:nsid w:val="0094583A"/>
+    <w:multiLevelType w:val="multilevel"/>
+    <w:tmpl w:val="E0DAB994"/>
+    <w:lvl w:ilvl="0">
+      <w:start w:val="1"/>
+      <w:numFmt w:val="bullet"/>
+      <w:lvlText w:val=""/>
+      <w:lvlJc w:val="left"/>
+      <w:pPr>
+        <w:tabs>
+          <w:tab w:val="num" w:pos="720"/>
+        </w:tabs>
+        <w:ind w:left="720" w:hanging="360"/>
+      </w:pPr>
+      <w:rPr>
+        <w:rFonts w:ascii="Symbol" w:hAnsi="Symbol" w:hint="default"/>
+        <w:sz w:val="20"/>
+      </w:rPr>
+    </w:lvl>
+    <w:lvl w:ilvl="1" w:tentative="1">
+      <w:start w:val="1"/>
+      <w:numFmt w:val="bullet"/>
+      <w:lvlText w:val="o"/>
+      <w:lvlJc w:val="left"/>
+      <w:pPr>
+        <w:tabs>
+          <w:tab w:val="num" w:pos="1440"/>
+        </w:tabs>
+        <w:ind w:left="1440" w:hanging="360"/>
+      </w:pPr>
+      <w:rPr>
+        <w:rFonts w:ascii="Courier New" w:hAnsi="Courier New" w:hint="default"/>
+        <w:sz w:val="20"/>
+      </w:rPr>
+    </w:lvl>
+    <w:lvl w:ilvl="2" w:tentative="1">
+      <w:start w:val="1"/>
+      <w:numFmt w:val="bullet"/>
+      <w:lvlText w:val=""/>
+      <w:lvlJc w:val="left"/>
+      <w:pPr>
+        <w:tabs>
+          <w:tab w:val="num" w:pos="2160"/>
+        </w:tabs>
+        <w:ind w:left="2160" w:hanging="360"/>
+      </w:pPr>
+      <w:rPr>
+        <w:rFonts w:ascii="Wingdings" w:hAnsi="Wingdings" w:hint="default"/>
+        <w:sz w:val="20"/>
+      </w:rPr>
+    </w:lvl>
+    <w:lvl w:ilvl="3" w:tentative="1">
+      <w:start w:val="1"/>
+      <w:numFmt w:val="bullet"/>
+      <w:lvlText w:val=""/>
+      <w:lvlJc w:val="left"/>
+      <w:pPr>
+        <w:tabs>
+          <w:tab w:val="num" w:pos="2880"/>
+        </w:tabs>
+        <w:ind w:left="2880" w:hanging="360"/>
+      </w:pPr>
+      <w:rPr>
+        <w:rFonts w:ascii="Wingdings" w:hAnsi="Wingdings" w:hint="default"/>
+        <w:sz w:val="20"/>
+      </w:rPr>
+    </w:lvl>
+    <w:lvl w:ilvl="4" w:tentative="1">
+      <w:start w:val="1"/>
+      <w:numFmt w:val="bullet"/>
+      <w:lvlText w:val=""/>
+      <w:lvlJc w:val="left"/>
+      <w:pPr>
+        <w:tabs>
+          <w:tab w:val="num" w:pos="3600"/>
+        </w:tabs>
+        <w:ind w:left="3600" w:hanging="360"/>
+      </w:pPr>
+      <w:rPr>
+        <w:rFonts w:ascii="Wingdings" w:hAnsi="Wingdings" w:hint="default"/>
+        <w:sz w:val="20"/>
+      </w:rPr>
+    </w:lvl>
+    <w:lvl w:ilvl="5" w:tentative="1">
+      <w:start w:val="1"/>
+      <w:numFmt w:val="bullet"/>
+      <w:lvlText w:val=""/>
+      <w:lvlJc w:val="left"/>
+      <w:pPr>
+        <w:tabs>
+          <w:tab w:val="num" w:pos="4320"/>
+        </w:tabs>
+        <w:ind w:left="4320" w:hanging="360"/>
+      </w:pPr>
+      <w:rPr>
+        <w:rFonts w:ascii="Wingdings" w:hAnsi="Wingdings" w:hint="default"/>
+        <w:sz w:val="20"/>
+      </w:rPr>
+    </w:lvl>
+    <w:lvl w:ilvl="6" w:tentative="1">
+      <w:start w:val="1"/>
+      <w:numFmt w:val="bullet"/>
+      <w:lvlText w:val=""/>
+      <w:lvlJc w:val="left"/>
+      <w:pPr>
+        <w:tabs>
+          <w:tab w:val="num" w:pos="5040"/>
+        </w:tabs>
+        <w:ind w:left="5040" w:hanging="360"/>
+      </w:pPr>
+      <w:rPr>
+        <w:rFonts w:ascii="Wingdings" w:hAnsi="Wingdings" w:hint="default"/>
+        <w:sz w:val="20"/>
+      </w:rPr>
+    </w:lvl>
+    <w:lvl w:ilvl="7" w:tentative="1">
+      <w:start w:val="1"/>
+      <w:numFmt w:val="bullet"/>
+      <w:lvlText w:val=""/>
+      <w:lvlJc w:val="left"/>
+      <w:pPr>
+        <w:tabs>
+          <w:tab w:val="num" w:pos="5760"/>
+        </w:tabs>
+        <w:ind w:left="5760" w:hanging="360"/>
+      </w:pPr>
+      <w:rPr>
+        <w:rFonts w:ascii="Wingdings" w:hAnsi="Wingdings" w:hint="default"/>
+        <w:sz w:val="20"/>
+      </w:rPr>
+    </w:lvl>
+    <w:lvl w:ilvl="8" w:tentative="1">
+      <w:start w:val="1"/>
+      <w:numFmt w:val="bullet"/>
+      <w:lvlText w:val=""/>
+      <w:lvlJc w:val="left"/>
+      <w:pPr>
+        <w:tabs>
+          <w:tab w:val="num" w:pos="6480"/>
+        </w:tabs>
+        <w:ind w:left="6480" w:hanging="360"/>
+      </w:pPr>
+      <w:rPr>
+        <w:rFonts w:ascii="Wingdings" w:hAnsi="Wingdings" w:hint="default"/>
+        <w:sz w:val="20"/>
+      </w:rPr>
+    </w:lvl>
+  </w:abstractNum>
+  <w:abstractNum w:abstractNumId="1" w15:restartNumberingAfterBreak="0">
+    <w:nsid w:val="0C530CED"/>
+    <w:multiLevelType w:val="multilevel"/>
+    <w:tmpl w:val="49967326"/>
+    <w:lvl w:ilvl="0">
+      <w:start w:val="1"/>
+      <w:numFmt w:val="bullet"/>
+      <w:lvlText w:val=""/>
+      <w:lvlJc w:val="left"/>
+      <w:pPr>
+        <w:tabs>
+          <w:tab w:val="num" w:pos="720"/>
+        </w:tabs>
+        <w:ind w:left="720" w:hanging="360"/>
+      </w:pPr>
+      <w:rPr>
+        <w:rFonts w:ascii="Symbol" w:hAnsi="Symbol" w:hint="default"/>
+        <w:sz w:val="20"/>
+      </w:rPr>
+    </w:lvl>
+    <w:lvl w:ilvl="1" w:tentative="1">
+      <w:start w:val="1"/>
+      <w:numFmt w:val="bullet"/>
+      <w:lvlText w:val="o"/>
+      <w:lvlJc w:val="left"/>
+      <w:pPr>
+        <w:tabs>
+          <w:tab w:val="num" w:pos="1440"/>
+        </w:tabs>
+        <w:ind w:left="1440" w:hanging="360"/>
+      </w:pPr>
+      <w:rPr>
+        <w:rFonts w:ascii="Courier New" w:hAnsi="Courier New" w:hint="default"/>
+        <w:sz w:val="20"/>
+      </w:rPr>
+    </w:lvl>
+    <w:lvl w:ilvl="2" w:tentative="1">
+      <w:start w:val="1"/>
+      <w:numFmt w:val="bullet"/>
+      <w:lvlText w:val=""/>
+      <w:lvlJc w:val="left"/>
+      <w:pPr>
+        <w:tabs>
+          <w:tab w:val="num" w:pos="2160"/>
+        </w:tabs>
+        <w:ind w:left="2160" w:hanging="360"/>
+      </w:pPr>
+      <w:rPr>
+        <w:rFonts w:ascii="Wingdings" w:hAnsi="Wingdings" w:hint="default"/>
+        <w:sz w:val="20"/>
+      </w:rPr>
+    </w:lvl>
+    <w:lvl w:ilvl="3" w:tentative="1">
+      <w:start w:val="1"/>
+      <w:numFmt w:val="bullet"/>
+      <w:lvlText w:val=""/>
+      <w:lvlJc w:val="left"/>
+      <w:pPr>
+        <w:tabs>
+          <w:tab w:val="num" w:pos="2880"/>
+        </w:tabs>
+        <w:ind w:left="2880" w:hanging="360"/>
+      </w:pPr>
+      <w:rPr>
+        <w:rFonts w:ascii="Wingdings" w:hAnsi="Wingdings" w:hint="default"/>
+        <w:sz w:val="20"/>
+      </w:rPr>
+    </w:lvl>
+    <w:lvl w:ilvl="4" w:tentative="1">
+      <w:start w:val="1"/>
+      <w:numFmt w:val="bullet"/>
+      <w:lvlText w:val=""/>
+      <w:lvlJc w:val="left"/>
+      <w:pPr>
+        <w:tabs>
+          <w:tab w:val="num" w:pos="3600"/>
+        </w:tabs>
+        <w:ind w:left="3600" w:hanging="360"/>
+      </w:pPr>
+      <w:rPr>
+        <w:rFonts w:ascii="Wingdings" w:hAnsi="Wingdings" w:hint="default"/>
+        <w:sz w:val="20"/>
+      </w:rPr>
+    </w:lvl>
+    <w:lvl w:ilvl="5" w:tentative="1">
+      <w:start w:val="1"/>
+      <w:numFmt w:val="bullet"/>
+      <w:lvlText w:val=""/>
+      <w:lvlJc w:val="left"/>
+      <w:pPr>
+        <w:tabs>
+          <w:tab w:val="num" w:pos="4320"/>
+        </w:tabs>
+        <w:ind w:left="4320" w:hanging="360"/>
+      </w:pPr>
+      <w:rPr>
+        <w:rFonts w:ascii="Wingdings" w:hAnsi="Wingdings" w:hint="default"/>
+        <w:sz w:val="20"/>
+      </w:rPr>
+    </w:lvl>
+    <w:lvl w:ilvl="6" w:tentative="1">
+      <w:start w:val="1"/>
+      <w:numFmt w:val="bullet"/>
+      <w:lvlText w:val=""/>
+      <w:lvlJc w:val="left"/>
+      <w:pPr>
+        <w:tabs>
+          <w:tab w:val="num" w:pos="5040"/>
+        </w:tabs>
+        <w:ind w:left="5040" w:hanging="360"/>
+      </w:pPr>
+      <w:rPr>
+        <w:rFonts w:ascii="Wingdings" w:hAnsi="Wingdings" w:hint="default"/>
+        <w:sz w:val="20"/>
+      </w:rPr>
+    </w:lvl>
+    <w:lvl w:ilvl="7" w:tentative="1">
+      <w:start w:val="1"/>
+      <w:numFmt w:val="bullet"/>
+      <w:lvlText w:val=""/>
+      <w:lvlJc w:val="left"/>
+      <w:pPr>
+        <w:tabs>
+          <w:tab w:val="num" w:pos="5760"/>
+        </w:tabs>
+        <w:ind w:left="5760" w:hanging="360"/>
+      </w:pPr>
+      <w:rPr>
+        <w:rFonts w:ascii="Wingdings" w:hAnsi="Wingdings" w:hint="default"/>
+        <w:sz w:val="20"/>
+      </w:rPr>
+    </w:lvl>
+    <w:lvl w:ilvl="8" w:tentative="1">
+      <w:start w:val="1"/>
+      <w:numFmt w:val="bullet"/>
+      <w:lvlText w:val=""/>
+      <w:lvlJc w:val="left"/>
+      <w:pPr>
+        <w:tabs>
+          <w:tab w:val="num" w:pos="6480"/>
+        </w:tabs>
+        <w:ind w:left="6480" w:hanging="360"/>
+      </w:pPr>
+      <w:rPr>
+        <w:rFonts w:ascii="Wingdings" w:hAnsi="Wingdings" w:hint="default"/>
+        <w:sz w:val="20"/>
+      </w:rPr>
+    </w:lvl>
+  </w:abstractNum>
+  <w:abstractNum w:abstractNumId="2" w15:restartNumberingAfterBreak="0">
+    <w:nsid w:val="1FCC10A5"/>
+    <w:multiLevelType w:val="multilevel"/>
+    <w:tmpl w:val="6C126EFA"/>
+    <w:lvl w:ilvl="0">
+      <w:start w:val="1"/>
+      <w:numFmt w:val="bullet"/>
+      <w:lvlText w:val=""/>
+      <w:lvlJc w:val="left"/>
+      <w:pPr>
+        <w:tabs>
+          <w:tab w:val="num" w:pos="720"/>
+        </w:tabs>
+        <w:ind w:left="720" w:hanging="360"/>
+      </w:pPr>
+      <w:rPr>
+        <w:rFonts w:ascii="Symbol" w:hAnsi="Symbol" w:hint="default"/>
+        <w:sz w:val="20"/>
+      </w:rPr>
+    </w:lvl>
+    <w:lvl w:ilvl="1" w:tentative="1">
+      <w:start w:val="1"/>
+      <w:numFmt w:val="bullet"/>
+      <w:lvlText w:val="o"/>
+      <w:lvlJc w:val="left"/>
+      <w:pPr>
+        <w:tabs>
+          <w:tab w:val="num" w:pos="1440"/>
+        </w:tabs>
+        <w:ind w:left="1440" w:hanging="360"/>
+      </w:pPr>
+      <w:rPr>
+        <w:rFonts w:ascii="Courier New" w:hAnsi="Courier New" w:hint="default"/>
+        <w:sz w:val="20"/>
+      </w:rPr>
+    </w:lvl>
+    <w:lvl w:ilvl="2" w:tentative="1">
+      <w:start w:val="1"/>
+      <w:numFmt w:val="bullet"/>
+      <w:lvlText w:val=""/>
+      <w:lvlJc w:val="left"/>
+      <w:pPr>
+        <w:tabs>
+          <w:tab w:val="num" w:pos="2160"/>
+        </w:tabs>
+        <w:ind w:left="2160" w:hanging="360"/>
+      </w:pPr>
+      <w:rPr>
+        <w:rFonts w:ascii="Wingdings" w:hAnsi="Wingdings" w:hint="default"/>
+        <w:sz w:val="20"/>
+      </w:rPr>
+    </w:lvl>
+    <w:lvl w:ilvl="3" w:tentative="1">
+      <w:start w:val="1"/>
+      <w:numFmt w:val="bullet"/>
+      <w:lvlText w:val=""/>
+      <w:lvlJc w:val="left"/>
+      <w:pPr>
+        <w:tabs>
+          <w:tab w:val="num" w:pos="2880"/>
+        </w:tabs>
+        <w:ind w:left="2880" w:hanging="360"/>
+      </w:pPr>
+      <w:rPr>
+        <w:rFonts w:ascii="Wingdings" w:hAnsi="Wingdings" w:hint="default"/>
+        <w:sz w:val="20"/>
+      </w:rPr>
+    </w:lvl>
+    <w:lvl w:ilvl="4" w:tentative="1">
+      <w:start w:val="1"/>
+      <w:numFmt w:val="bullet"/>
+      <w:lvlText w:val=""/>
+      <w:lvlJc w:val="left"/>
+      <w:pPr>
+        <w:tabs>
+          <w:tab w:val="num" w:pos="3600"/>
+        </w:tabs>
+        <w:ind w:left="3600" w:hanging="360"/>
+      </w:pPr>
+      <w:rPr>
+        <w:rFonts w:ascii="Wingdings" w:hAnsi="Wingdings" w:hint="default"/>
+        <w:sz w:val="20"/>
+      </w:rPr>
+    </w:lvl>
+    <w:lvl w:ilvl="5" w:tentative="1">
+      <w:start w:val="1"/>
+      <w:numFmt w:val="bullet"/>
+      <w:lvlText w:val=""/>
+      <w:lvlJc w:val="left"/>
+      <w:pPr>
+        <w:tabs>
+          <w:tab w:val="num" w:pos="4320"/>
+        </w:tabs>
+        <w:ind w:left="4320" w:hanging="360"/>
+      </w:pPr>
+      <w:rPr>
+        <w:rFonts w:ascii="Wingdings" w:hAnsi="Wingdings" w:hint="default"/>
+        <w:sz w:val="20"/>
+      </w:rPr>
+    </w:lvl>
+    <w:lvl w:ilvl="6" w:tentative="1">
+      <w:start w:val="1"/>
+      <w:numFmt w:val="bullet"/>
+      <w:lvlText w:val=""/>
+      <w:lvlJc w:val="left"/>
+      <w:pPr>
+        <w:tabs>
+          <w:tab w:val="num" w:pos="5040"/>
+        </w:tabs>
+        <w:ind w:left="5040" w:hanging="360"/>
+      </w:pPr>
+      <w:rPr>
+        <w:rFonts w:ascii="Wingdings" w:hAnsi="Wingdings" w:hint="default"/>
+        <w:sz w:val="20"/>
+      </w:rPr>
+    </w:lvl>
+    <w:lvl w:ilvl="7" w:tentative="1">
+      <w:start w:val="1"/>
+      <w:numFmt w:val="bullet"/>
+      <w:lvlText w:val=""/>
+      <w:lvlJc w:val="left"/>
+      <w:pPr>
+        <w:tabs>
+          <w:tab w:val="num" w:pos="5760"/>
+        </w:tabs>
+        <w:ind w:left="5760" w:hanging="360"/>
+      </w:pPr>
+      <w:rPr>
+        <w:rFonts w:ascii="Wingdings" w:hAnsi="Wingdings" w:hint="default"/>
+        <w:sz w:val="20"/>
+      </w:rPr>
+    </w:lvl>
+    <w:lvl w:ilvl="8" w:tentative="1">
+      <w:start w:val="1"/>
+      <w:numFmt w:val="bullet"/>
+      <w:lvlText w:val=""/>
+      <w:lvlJc w:val="left"/>
+      <w:pPr>
+        <w:tabs>
+          <w:tab w:val="num" w:pos="6480"/>
+        </w:tabs>
+        <w:ind w:left="6480" w:hanging="360"/>
+      </w:pPr>
+      <w:rPr>
+        <w:rFonts w:ascii="Wingdings" w:hAnsi="Wingdings" w:hint="default"/>
+        <w:sz w:val="20"/>
+      </w:rPr>
+    </w:lvl>
+  </w:abstractNum>
+  <w:abstractNum w:abstractNumId="3" w15:restartNumberingAfterBreak="0">
+    <w:nsid w:val="2CAD332D"/>
+    <w:multiLevelType w:val="multilevel"/>
+    <w:tmpl w:val="2A0A331E"/>
+    <w:lvl w:ilvl="0">
+      <w:start w:val="1"/>
+      <w:numFmt w:val="bullet"/>
+      <w:lvlText w:val=""/>
+      <w:lvlJc w:val="left"/>
+      <w:pPr>
+        <w:tabs>
+          <w:tab w:val="num" w:pos="720"/>
+        </w:tabs>
+        <w:ind w:left="720" w:hanging="360"/>
+      </w:pPr>
+      <w:rPr>
+        <w:rFonts w:ascii="Symbol" w:hAnsi="Symbol" w:hint="default"/>
+        <w:sz w:val="20"/>
+      </w:rPr>
+    </w:lvl>
+    <w:lvl w:ilvl="1" w:tentative="1">
+      <w:start w:val="1"/>
+      <w:numFmt w:val="bullet"/>
+      <w:lvlText w:val="o"/>
+      <w:lvlJc w:val="left"/>
+      <w:pPr>
+        <w:tabs>
+          <w:tab w:val="num" w:pos="1440"/>
+        </w:tabs>
+        <w:ind w:left="1440" w:hanging="360"/>
+      </w:pPr>
+      <w:rPr>
+        <w:rFonts w:ascii="Courier New" w:hAnsi="Courier New" w:hint="default"/>
+        <w:sz w:val="20"/>
+      </w:rPr>
+    </w:lvl>
+    <w:lvl w:ilvl="2" w:tentative="1">
+      <w:start w:val="1"/>
+      <w:numFmt w:val="bullet"/>
+      <w:lvlText w:val=""/>
+      <w:lvlJc w:val="left"/>
+      <w:pPr>
+        <w:tabs>
+          <w:tab w:val="num" w:pos="2160"/>
+        </w:tabs>
+        <w:ind w:left="2160" w:hanging="360"/>
+      </w:pPr>
+      <w:rPr>
+        <w:rFonts w:ascii="Wingdings" w:hAnsi="Wingdings" w:hint="default"/>
+        <w:sz w:val="20"/>
+      </w:rPr>
+    </w:lvl>
+    <w:lvl w:ilvl="3" w:tentative="1">
+      <w:start w:val="1"/>
+      <w:numFmt w:val="bullet"/>
+      <w:lvlText w:val=""/>
+      <w:lvlJc w:val="left"/>
+      <w:pPr>
+        <w:tabs>
+          <w:tab w:val="num" w:pos="2880"/>
+        </w:tabs>
+        <w:ind w:left="2880" w:hanging="360"/>
+      </w:pPr>
+      <w:rPr>
+        <w:rFonts w:ascii="Wingdings" w:hAnsi="Wingdings" w:hint="default"/>
+        <w:sz w:val="20"/>
+      </w:rPr>
+    </w:lvl>
+    <w:lvl w:ilvl="4" w:tentative="1">
+      <w:start w:val="1"/>
+      <w:numFmt w:val="bullet"/>
+      <w:lvlText w:val=""/>
+      <w:lvlJc w:val="left"/>
+      <w:pPr>
+        <w:tabs>
+          <w:tab w:val="num" w:pos="3600"/>
+        </w:tabs>
+        <w:ind w:left="3600" w:hanging="360"/>
+      </w:pPr>
+      <w:rPr>
+        <w:rFonts w:ascii="Wingdings" w:hAnsi="Wingdings" w:hint="default"/>
+        <w:sz w:val="20"/>
+      </w:rPr>
+    </w:lvl>
+    <w:lvl w:ilvl="5" w:tentative="1">
+      <w:start w:val="1"/>
+      <w:numFmt w:val="bullet"/>
+      <w:lvlText w:val=""/>
+      <w:lvlJc w:val="left"/>
+      <w:pPr>
+        <w:tabs>
+          <w:tab w:val="num" w:pos="4320"/>
+        </w:tabs>
+        <w:ind w:left="4320" w:hanging="360"/>
+      </w:pPr>
+      <w:rPr>
+        <w:rFonts w:ascii="Wingdings" w:hAnsi="Wingdings" w:hint="default"/>
+        <w:sz w:val="20"/>
+      </w:rPr>
+    </w:lvl>
+    <w:lvl w:ilvl="6" w:tentative="1">
+      <w:start w:val="1"/>
+      <w:numFmt w:val="bullet"/>
+      <w:lvlText w:val=""/>
+      <w:lvlJc w:val="left"/>
+      <w:pPr>
+        <w:tabs>
+          <w:tab w:val="num" w:pos="5040"/>
+        </w:tabs>
+        <w:ind w:left="5040" w:hanging="360"/>
+      </w:pPr>
+      <w:rPr>
+        <w:rFonts w:ascii="Wingdings" w:hAnsi="Wingdings" w:hint="default"/>
+        <w:sz w:val="20"/>
+      </w:rPr>
+    </w:lvl>
+    <w:lvl w:ilvl="7" w:tentative="1">
+      <w:start w:val="1"/>
+      <w:numFmt w:val="bullet"/>
+      <w:lvlText w:val=""/>
+      <w:lvlJc w:val="left"/>
+      <w:pPr>
+        <w:tabs>
+          <w:tab w:val="num" w:pos="5760"/>
+        </w:tabs>
+        <w:ind w:left="5760" w:hanging="360"/>
+      </w:pPr>
+      <w:rPr>
+        <w:rFonts w:ascii="Wingdings" w:hAnsi="Wingdings" w:hint="default"/>
+        <w:sz w:val="20"/>
+      </w:rPr>
+    </w:lvl>
+    <w:lvl w:ilvl="8" w:tentative="1">
+      <w:start w:val="1"/>
+      <w:numFmt w:val="bullet"/>
+      <w:lvlText w:val=""/>
+      <w:lvlJc w:val="left"/>
+      <w:pPr>
+        <w:tabs>
+          <w:tab w:val="num" w:pos="6480"/>
+        </w:tabs>
+        <w:ind w:left="6480" w:hanging="360"/>
+      </w:pPr>
+      <w:rPr>
+        <w:rFonts w:ascii="Wingdings" w:hAnsi="Wingdings" w:hint="default"/>
+        <w:sz w:val="20"/>
+      </w:rPr>
+    </w:lvl>
+  </w:abstractNum>
+  <w:abstractNum w:abstractNumId="4" w15:restartNumberingAfterBreak="0">
+    <w:nsid w:val="2DAC5421"/>
+    <w:multiLevelType w:val="multilevel"/>
+    <w:tmpl w:val="79D0B040"/>
+    <w:lvl w:ilvl="0">
+      <w:start w:val="1"/>
+      <w:numFmt w:val="bullet"/>
+      <w:lvlText w:val=""/>
+      <w:lvlJc w:val="left"/>
+      <w:pPr>
+        <w:tabs>
+          <w:tab w:val="num" w:pos="720"/>
+        </w:tabs>
+        <w:ind w:left="720" w:hanging="360"/>
+      </w:pPr>
+      <w:rPr>
+        <w:rFonts w:ascii="Symbol" w:hAnsi="Symbol" w:hint="default"/>
+        <w:sz w:val="20"/>
+      </w:rPr>
+    </w:lvl>
+    <w:lvl w:ilvl="1" w:tentative="1">
+      <w:start w:val="1"/>
+      <w:numFmt w:val="bullet"/>
+      <w:lvlText w:val="o"/>
+      <w:lvlJc w:val="left"/>
+      <w:pPr>
+        <w:tabs>
+          <w:tab w:val="num" w:pos="1440"/>
+        </w:tabs>
+        <w:ind w:left="1440" w:hanging="360"/>
+      </w:pPr>
+      <w:rPr>
+        <w:rFonts w:ascii="Courier New" w:hAnsi="Courier New" w:hint="default"/>
+        <w:sz w:val="20"/>
+      </w:rPr>
+    </w:lvl>
+    <w:lvl w:ilvl="2" w:tentative="1">
+      <w:start w:val="1"/>
+      <w:numFmt w:val="bullet"/>
+      <w:lvlText w:val=""/>
+      <w:lvlJc w:val="left"/>
+      <w:pPr>
+        <w:tabs>
+          <w:tab w:val="num" w:pos="2160"/>
+        </w:tabs>
+        <w:ind w:left="2160" w:hanging="360"/>
+      </w:pPr>
+      <w:rPr>
+        <w:rFonts w:ascii="Wingdings" w:hAnsi="Wingdings" w:hint="default"/>
+        <w:sz w:val="20"/>
+      </w:rPr>
+    </w:lvl>
+    <w:lvl w:ilvl="3" w:tentative="1">
+      <w:start w:val="1"/>
+      <w:numFmt w:val="bullet"/>
+      <w:lvlText w:val=""/>
+      <w:lvlJc w:val="left"/>
+      <w:pPr>
+        <w:tabs>
+          <w:tab w:val="num" w:pos="2880"/>
+        </w:tabs>
+        <w:ind w:left="2880" w:hanging="360"/>
+      </w:pPr>
+      <w:rPr>
+        <w:rFonts w:ascii="Wingdings" w:hAnsi="Wingdings" w:hint="default"/>
+        <w:sz w:val="20"/>
+      </w:rPr>
+    </w:lvl>
+    <w:lvl w:ilvl="4" w:tentative="1">
+      <w:start w:val="1"/>
+      <w:numFmt w:val="bullet"/>
+      <w:lvlText w:val=""/>
+      <w:lvlJc w:val="left"/>
+      <w:pPr>
+        <w:tabs>
+          <w:tab w:val="num" w:pos="3600"/>
+        </w:tabs>
+        <w:ind w:left="3600" w:hanging="360"/>
+      </w:pPr>
+      <w:rPr>
+        <w:rFonts w:ascii="Wingdings" w:hAnsi="Wingdings" w:hint="default"/>
+        <w:sz w:val="20"/>
+      </w:rPr>
+    </w:lvl>
+    <w:lvl w:ilvl="5" w:tentative="1">
+      <w:start w:val="1"/>
+      <w:numFmt w:val="bullet"/>
+      <w:lvlText w:val=""/>
+      <w:lvlJc w:val="left"/>
+      <w:pPr>
+        <w:tabs>
+          <w:tab w:val="num" w:pos="4320"/>
+        </w:tabs>
+        <w:ind w:left="4320" w:hanging="360"/>
+      </w:pPr>
+      <w:rPr>
+        <w:rFonts w:ascii="Wingdings" w:hAnsi="Wingdings" w:hint="default"/>
+        <w:sz w:val="20"/>
+      </w:rPr>
+    </w:lvl>
+    <w:lvl w:ilvl="6" w:tentative="1">
+      <w:start w:val="1"/>
+      <w:numFmt w:val="bullet"/>
+      <w:lvlText w:val=""/>
+      <w:lvlJc w:val="left"/>
+      <w:pPr>
+        <w:tabs>
+          <w:tab w:val="num" w:pos="5040"/>
+        </w:tabs>
+        <w:ind w:left="5040" w:hanging="360"/>
+      </w:pPr>
+      <w:rPr>
+        <w:rFonts w:ascii="Wingdings" w:hAnsi="Wingdings" w:hint="default"/>
+        <w:sz w:val="20"/>
+      </w:rPr>
+    </w:lvl>
+    <w:lvl w:ilvl="7" w:tentative="1">
+      <w:start w:val="1"/>
+      <w:numFmt w:val="bullet"/>
+      <w:lvlText w:val=""/>
+      <w:lvlJc w:val="left"/>
+      <w:pPr>
+        <w:tabs>
+          <w:tab w:val="num" w:pos="5760"/>
+        </w:tabs>
+        <w:ind w:left="5760" w:hanging="360"/>
+      </w:pPr>
+      <w:rPr>
+        <w:rFonts w:ascii="Wingdings" w:hAnsi="Wingdings" w:hint="default"/>
+        <w:sz w:val="20"/>
+      </w:rPr>
+    </w:lvl>
+    <w:lvl w:ilvl="8" w:tentative="1">
+      <w:start w:val="1"/>
+      <w:numFmt w:val="bullet"/>
+      <w:lvlText w:val=""/>
+      <w:lvlJc w:val="left"/>
+      <w:pPr>
+        <w:tabs>
+          <w:tab w:val="num" w:pos="6480"/>
+        </w:tabs>
+        <w:ind w:left="6480" w:hanging="360"/>
+      </w:pPr>
+      <w:rPr>
+        <w:rFonts w:ascii="Wingdings" w:hAnsi="Wingdings" w:hint="default"/>
+        <w:sz w:val="20"/>
+      </w:rPr>
+    </w:lvl>
+  </w:abstractNum>
+  <w:abstractNum w:abstractNumId="5" w15:restartNumberingAfterBreak="0">
+    <w:nsid w:val="365D4E3F"/>
+    <w:multiLevelType w:val="multilevel"/>
+    <w:tmpl w:val="100C05A4"/>
+    <w:lvl w:ilvl="0">
+      <w:start w:val="1"/>
+      <w:numFmt w:val="bullet"/>
+      <w:lvlText w:val=""/>
+      <w:lvlJc w:val="left"/>
+      <w:pPr>
+        <w:tabs>
+          <w:tab w:val="num" w:pos="720"/>
+        </w:tabs>
+        <w:ind w:left="720" w:hanging="360"/>
+      </w:pPr>
+      <w:rPr>
+        <w:rFonts w:ascii="Symbol" w:hAnsi="Symbol" w:hint="default"/>
+        <w:sz w:val="20"/>
+      </w:rPr>
+    </w:lvl>
+    <w:lvl w:ilvl="1" w:tentative="1">
+      <w:start w:val="1"/>
+      <w:numFmt w:val="bullet"/>
+      <w:lvlText w:val="o"/>
+      <w:lvlJc w:val="left"/>
+      <w:pPr>
+        <w:tabs>
+          <w:tab w:val="num" w:pos="1440"/>
+        </w:tabs>
+        <w:ind w:left="1440" w:hanging="360"/>
+      </w:pPr>
+      <w:rPr>
+        <w:rFonts w:ascii="Courier New" w:hAnsi="Courier New" w:hint="default"/>
+        <w:sz w:val="20"/>
+      </w:rPr>
+    </w:lvl>
+    <w:lvl w:ilvl="2" w:tentative="1">
+      <w:start w:val="1"/>
+      <w:numFmt w:val="bullet"/>
+      <w:lvlText w:val=""/>
+      <w:lvlJc w:val="left"/>
+      <w:pPr>
+        <w:tabs>
+          <w:tab w:val="num" w:pos="2160"/>
+        </w:tabs>
+        <w:ind w:left="2160" w:hanging="360"/>
+      </w:pPr>
+      <w:rPr>
+        <w:rFonts w:ascii="Wingdings" w:hAnsi="Wingdings" w:hint="default"/>
+        <w:sz w:val="20"/>
+      </w:rPr>
+    </w:lvl>
+    <w:lvl w:ilvl="3" w:tentative="1">
+      <w:start w:val="1"/>
+      <w:numFmt w:val="bullet"/>
+      <w:lvlText w:val=""/>
+      <w:lvlJc w:val="left"/>
+      <w:pPr>
+        <w:tabs>
+          <w:tab w:val="num" w:pos="2880"/>
+        </w:tabs>
+        <w:ind w:left="2880" w:hanging="360"/>
+      </w:pPr>
+      <w:rPr>
+        <w:rFonts w:ascii="Wingdings" w:hAnsi="Wingdings" w:hint="default"/>
+        <w:sz w:val="20"/>
+      </w:rPr>
+    </w:lvl>
+    <w:lvl w:ilvl="4" w:tentative="1">
+      <w:start w:val="1"/>
+      <w:numFmt w:val="bullet"/>
+      <w:lvlText w:val=""/>
+      <w:lvlJc w:val="left"/>
+      <w:pPr>
+        <w:tabs>
+          <w:tab w:val="num" w:pos="3600"/>
+        </w:tabs>
+        <w:ind w:left="3600" w:hanging="360"/>
+      </w:pPr>
+      <w:rPr>
+        <w:rFonts w:ascii="Wingdings" w:hAnsi="Wingdings" w:hint="default"/>
+        <w:sz w:val="20"/>
+      </w:rPr>
+    </w:lvl>
+    <w:lvl w:ilvl="5" w:tentative="1">
+      <w:start w:val="1"/>
+      <w:numFmt w:val="bullet"/>
+      <w:lvlText w:val=""/>
+      <w:lvlJc w:val="left"/>
+      <w:pPr>
+        <w:tabs>
+          <w:tab w:val="num" w:pos="4320"/>
+        </w:tabs>
+        <w:ind w:left="4320" w:hanging="360"/>
+      </w:pPr>
+      <w:rPr>
+        <w:rFonts w:ascii="Wingdings" w:hAnsi="Wingdings" w:hint="default"/>
+        <w:sz w:val="20"/>
+      </w:rPr>
+    </w:lvl>
+    <w:lvl w:ilvl="6" w:tentative="1">
+      <w:start w:val="1"/>
+      <w:numFmt w:val="bullet"/>
+      <w:lvlText w:val=""/>
+      <w:lvlJc w:val="left"/>
+      <w:pPr>
+        <w:tabs>
+          <w:tab w:val="num" w:pos="5040"/>
+        </w:tabs>
+        <w:ind w:left="5040" w:hanging="360"/>
+      </w:pPr>
+      <w:rPr>
+        <w:rFonts w:ascii="Wingdings" w:hAnsi="Wingdings" w:hint="default"/>
+        <w:sz w:val="20"/>
+      </w:rPr>
+    </w:lvl>
+    <w:lvl w:ilvl="7" w:tentative="1">
+      <w:start w:val="1"/>
+      <w:numFmt w:val="bullet"/>
+      <w:lvlText w:val=""/>
+      <w:lvlJc w:val="left"/>
+      <w:pPr>
+        <w:tabs>
+          <w:tab w:val="num" w:pos="5760"/>
+        </w:tabs>
+        <w:ind w:left="5760" w:hanging="360"/>
+      </w:pPr>
+      <w:rPr>
+        <w:rFonts w:ascii="Wingdings" w:hAnsi="Wingdings" w:hint="default"/>
+        <w:sz w:val="20"/>
+      </w:rPr>
+    </w:lvl>
+    <w:lvl w:ilvl="8" w:tentative="1">
+      <w:start w:val="1"/>
+      <w:numFmt w:val="bullet"/>
+      <w:lvlText w:val=""/>
+      <w:lvlJc w:val="left"/>
+      <w:pPr>
+        <w:tabs>
+          <w:tab w:val="num" w:pos="6480"/>
+        </w:tabs>
+        <w:ind w:left="6480" w:hanging="360"/>
+      </w:pPr>
+      <w:rPr>
+        <w:rFonts w:ascii="Wingdings" w:hAnsi="Wingdings" w:hint="default"/>
+        <w:sz w:val="20"/>
+      </w:rPr>
+    </w:lvl>
+  </w:abstractNum>
+  <w:abstractNum w:abstractNumId="6" w15:restartNumberingAfterBreak="0">
+    <w:nsid w:val="44DE4474"/>
+    <w:multiLevelType w:val="multilevel"/>
+    <w:tmpl w:val="8B886FDA"/>
+    <w:lvl w:ilvl="0">
+      <w:start w:val="1"/>
+      <w:numFmt w:val="bullet"/>
+      <w:lvlText w:val=""/>
+      <w:lvlJc w:val="left"/>
+      <w:pPr>
+        <w:tabs>
+          <w:tab w:val="num" w:pos="720"/>
+        </w:tabs>
+        <w:ind w:left="720" w:hanging="360"/>
+      </w:pPr>
+      <w:rPr>
+        <w:rFonts w:ascii="Symbol" w:hAnsi="Symbol" w:hint="default"/>
+        <w:sz w:val="20"/>
+      </w:rPr>
+    </w:lvl>
+    <w:lvl w:ilvl="1" w:tentative="1">
+      <w:start w:val="1"/>
+      <w:numFmt w:val="bullet"/>
+      <w:lvlText w:val="o"/>
+      <w:lvlJc w:val="left"/>
+      <w:pPr>
+        <w:tabs>
+          <w:tab w:val="num" w:pos="1440"/>
+        </w:tabs>
+        <w:ind w:left="1440" w:hanging="360"/>
+      </w:pPr>
+      <w:rPr>
+        <w:rFonts w:ascii="Courier New" w:hAnsi="Courier New" w:hint="default"/>
+        <w:sz w:val="20"/>
+      </w:rPr>
+    </w:lvl>
+    <w:lvl w:ilvl="2" w:tentative="1">
+      <w:start w:val="1"/>
+      <w:numFmt w:val="bullet"/>
+      <w:lvlText w:val=""/>
+      <w:lvlJc w:val="left"/>
+      <w:pPr>
+        <w:tabs>
+          <w:tab w:val="num" w:pos="2160"/>
+        </w:tabs>
+        <w:ind w:left="2160" w:hanging="360"/>
+      </w:pPr>
+      <w:rPr>
+        <w:rFonts w:ascii="Wingdings" w:hAnsi="Wingdings" w:hint="default"/>
+        <w:sz w:val="20"/>
+      </w:rPr>
+    </w:lvl>
+    <w:lvl w:ilvl="3" w:tentative="1">
+      <w:start w:val="1"/>
+      <w:numFmt w:val="bullet"/>
+      <w:lvlText w:val=""/>
+      <w:lvlJc w:val="left"/>
+      <w:pPr>
+        <w:tabs>
+          <w:tab w:val="num" w:pos="2880"/>
+        </w:tabs>
+        <w:ind w:left="2880" w:hanging="360"/>
+      </w:pPr>
+      <w:rPr>
+        <w:rFonts w:ascii="Wingdings" w:hAnsi="Wingdings" w:hint="default"/>
+        <w:sz w:val="20"/>
+      </w:rPr>
+    </w:lvl>
+    <w:lvl w:ilvl="4" w:tentative="1">
+      <w:start w:val="1"/>
+      <w:numFmt w:val="bullet"/>
+      <w:lvlText w:val=""/>
+      <w:lvlJc w:val="left"/>
+      <w:pPr>
+        <w:tabs>
+          <w:tab w:val="num" w:pos="3600"/>
+        </w:tabs>
+        <w:ind w:left="3600" w:hanging="360"/>
+      </w:pPr>
+      <w:rPr>
+        <w:rFonts w:ascii="Wingdings" w:hAnsi="Wingdings" w:hint="default"/>
+        <w:sz w:val="20"/>
+      </w:rPr>
+    </w:lvl>
+    <w:lvl w:ilvl="5" w:tentative="1">
+      <w:start w:val="1"/>
+      <w:numFmt w:val="bullet"/>
+      <w:lvlText w:val=""/>
+      <w:lvlJc w:val="left"/>
+      <w:pPr>
+        <w:tabs>
+          <w:tab w:val="num" w:pos="4320"/>
+        </w:tabs>
+        <w:ind w:left="4320" w:hanging="360"/>
+      </w:pPr>
+      <w:rPr>
+        <w:rFonts w:ascii="Wingdings" w:hAnsi="Wingdings" w:hint="default"/>
+        <w:sz w:val="20"/>
+      </w:rPr>
+    </w:lvl>
+    <w:lvl w:ilvl="6" w:tentative="1">
+      <w:start w:val="1"/>
+      <w:numFmt w:val="bullet"/>
+      <w:lvlText w:val=""/>
+      <w:lvlJc w:val="left"/>
+      <w:pPr>
+        <w:tabs>
+          <w:tab w:val="num" w:pos="5040"/>
+        </w:tabs>
+        <w:ind w:left="5040" w:hanging="360"/>
+      </w:pPr>
+      <w:rPr>
+        <w:rFonts w:ascii="Wingdings" w:hAnsi="Wingdings" w:hint="default"/>
+        <w:sz w:val="20"/>
+      </w:rPr>
+    </w:lvl>
+    <w:lvl w:ilvl="7" w:tentative="1">
+      <w:start w:val="1"/>
+      <w:numFmt w:val="bullet"/>
+      <w:lvlText w:val=""/>
+      <w:lvlJc w:val="left"/>
+      <w:pPr>
+        <w:tabs>
+          <w:tab w:val="num" w:pos="5760"/>
+        </w:tabs>
+        <w:ind w:left="5760" w:hanging="360"/>
+      </w:pPr>
+      <w:rPr>
+        <w:rFonts w:ascii="Wingdings" w:hAnsi="Wingdings" w:hint="default"/>
+        <w:sz w:val="20"/>
+      </w:rPr>
+    </w:lvl>
+    <w:lvl w:ilvl="8" w:tentative="1">
+      <w:start w:val="1"/>
+      <w:numFmt w:val="bullet"/>
+      <w:lvlText w:val=""/>
+      <w:lvlJc w:val="left"/>
+      <w:pPr>
+        <w:tabs>
+          <w:tab w:val="num" w:pos="6480"/>
+        </w:tabs>
+        <w:ind w:left="6480" w:hanging="360"/>
+      </w:pPr>
+      <w:rPr>
+        <w:rFonts w:ascii="Wingdings" w:hAnsi="Wingdings" w:hint="default"/>
+        <w:sz w:val="20"/>
+      </w:rPr>
+    </w:lvl>
+  </w:abstractNum>
+  <w:abstractNum w:abstractNumId="7" w15:restartNumberingAfterBreak="0">
+    <w:nsid w:val="569019DD"/>
+    <w:multiLevelType w:val="multilevel"/>
+    <w:tmpl w:val="E0629654"/>
+    <w:lvl w:ilvl="0">
+      <w:start w:val="1"/>
+      <w:numFmt w:val="bullet"/>
+      <w:lvlText w:val=""/>
+      <w:lvlJc w:val="left"/>
+      <w:pPr>
+        <w:tabs>
+          <w:tab w:val="num" w:pos="720"/>
+        </w:tabs>
+        <w:ind w:left="720" w:hanging="360"/>
+      </w:pPr>
+      <w:rPr>
+        <w:rFonts w:ascii="Symbol" w:hAnsi="Symbol" w:hint="default"/>
+        <w:sz w:val="20"/>
+      </w:rPr>
+    </w:lvl>
+    <w:lvl w:ilvl="1">
+      <w:start w:val="1"/>
+      <w:numFmt w:val="bullet"/>
+      <w:lvlText w:val="o"/>
+      <w:lvlJc w:val="left"/>
+      <w:pPr>
+        <w:tabs>
+          <w:tab w:val="num" w:pos="1440"/>
+        </w:tabs>
+        <w:ind w:left="1440" w:hanging="360"/>
+      </w:pPr>
+      <w:rPr>
+        <w:rFonts w:ascii="Courier New" w:hAnsi="Courier New" w:hint="default"/>
+        <w:sz w:val="20"/>
+      </w:rPr>
+    </w:lvl>
+    <w:lvl w:ilvl="2" w:tentative="1">
+      <w:start w:val="1"/>
+      <w:numFmt w:val="bullet"/>
+      <w:lvlText w:val=""/>
+      <w:lvlJc w:val="left"/>
+      <w:pPr>
+        <w:tabs>
+          <w:tab w:val="num" w:pos="2160"/>
+        </w:tabs>
+        <w:ind w:left="2160" w:hanging="360"/>
+      </w:pPr>
+      <w:rPr>
+        <w:rFonts w:ascii="Wingdings" w:hAnsi="Wingdings" w:hint="default"/>
+        <w:sz w:val="20"/>
+      </w:rPr>
+    </w:lvl>
+    <w:lvl w:ilvl="3" w:tentative="1">
+      <w:start w:val="1"/>
+      <w:numFmt w:val="bullet"/>
+      <w:lvlText w:val=""/>
+      <w:lvlJc w:val="left"/>
+      <w:pPr>
+        <w:tabs>
+          <w:tab w:val="num" w:pos="2880"/>
+        </w:tabs>
+        <w:ind w:left="2880" w:hanging="360"/>
+      </w:pPr>
+      <w:rPr>
+        <w:rFonts w:ascii="Wingdings" w:hAnsi="Wingdings" w:hint="default"/>
+        <w:sz w:val="20"/>
+      </w:rPr>
+    </w:lvl>
+    <w:lvl w:ilvl="4" w:tentative="1">
+      <w:start w:val="1"/>
+      <w:numFmt w:val="bullet"/>
+      <w:lvlText w:val=""/>
+      <w:lvlJc w:val="left"/>
+      <w:pPr>
+        <w:tabs>
+          <w:tab w:val="num" w:pos="3600"/>
+        </w:tabs>
+        <w:ind w:left="3600" w:hanging="360"/>
+      </w:pPr>
+      <w:rPr>
+        <w:rFonts w:ascii="Wingdings" w:hAnsi="Wingdings" w:hint="default"/>
+        <w:sz w:val="20"/>
+      </w:rPr>
+    </w:lvl>
+    <w:lvl w:ilvl="5" w:tentative="1">
+      <w:start w:val="1"/>
+      <w:numFmt w:val="bullet"/>
+      <w:lvlText w:val=""/>
+      <w:lvlJc w:val="left"/>
+      <w:pPr>
+        <w:tabs>
+          <w:tab w:val="num" w:pos="4320"/>
+        </w:tabs>
+        <w:ind w:left="4320" w:hanging="360"/>
+      </w:pPr>
+      <w:rPr>
+        <w:rFonts w:ascii="Wingdings" w:hAnsi="Wingdings" w:hint="default"/>
+        <w:sz w:val="20"/>
+      </w:rPr>
+    </w:lvl>
+    <w:lvl w:ilvl="6" w:tentative="1">
+      <w:start w:val="1"/>
+      <w:numFmt w:val="bullet"/>
+      <w:lvlText w:val=""/>
+      <w:lvlJc w:val="left"/>
+      <w:pPr>
+        <w:tabs>
+          <w:tab w:val="num" w:pos="5040"/>
+        </w:tabs>
+        <w:ind w:left="5040" w:hanging="360"/>
+      </w:pPr>
+      <w:rPr>
+        <w:rFonts w:ascii="Wingdings" w:hAnsi="Wingdings" w:hint="default"/>
+        <w:sz w:val="20"/>
+      </w:rPr>
+    </w:lvl>
+    <w:lvl w:ilvl="7" w:tentative="1">
+      <w:start w:val="1"/>
+      <w:numFmt w:val="bullet"/>
+      <w:lvlText w:val=""/>
+      <w:lvlJc w:val="left"/>
+      <w:pPr>
+        <w:tabs>
+          <w:tab w:val="num" w:pos="5760"/>
+        </w:tabs>
+        <w:ind w:left="5760" w:hanging="360"/>
+      </w:pPr>
+      <w:rPr>
+        <w:rFonts w:ascii="Wingdings" w:hAnsi="Wingdings" w:hint="default"/>
+        <w:sz w:val="20"/>
+      </w:rPr>
+    </w:lvl>
+    <w:lvl w:ilvl="8" w:tentative="1">
+      <w:start w:val="1"/>
+      <w:numFmt w:val="bullet"/>
+      <w:lvlText w:val=""/>
+      <w:lvlJc w:val="left"/>
+      <w:pPr>
+        <w:tabs>
+          <w:tab w:val="num" w:pos="6480"/>
+        </w:tabs>
+        <w:ind w:left="6480" w:hanging="360"/>
+      </w:pPr>
+      <w:rPr>
+        <w:rFonts w:ascii="Wingdings" w:hAnsi="Wingdings" w:hint="default"/>
+        <w:sz w:val="20"/>
+      </w:rPr>
+    </w:lvl>
+  </w:abstractNum>
+  <w:abstractNum w:abstractNumId="8" w15:restartNumberingAfterBreak="0">
+    <w:nsid w:val="5A257D36"/>
+    <w:multiLevelType w:val="multilevel"/>
+    <w:tmpl w:val="BCE4E6A6"/>
+    <w:lvl w:ilvl="0">
+      <w:start w:val="1"/>
+      <w:numFmt w:val="bullet"/>
+      <w:lvlText w:val=""/>
+      <w:lvlJc w:val="left"/>
+      <w:pPr>
+        <w:tabs>
+          <w:tab w:val="num" w:pos="720"/>
+        </w:tabs>
+        <w:ind w:left="720" w:hanging="360"/>
+      </w:pPr>
+      <w:rPr>
+        <w:rFonts w:ascii="Symbol" w:hAnsi="Symbol" w:hint="default"/>
+        <w:sz w:val="20"/>
+      </w:rPr>
+    </w:lvl>
+    <w:lvl w:ilvl="1" w:tentative="1">
+      <w:start w:val="1"/>
+      <w:numFmt w:val="bullet"/>
+      <w:lvlText w:val="o"/>
+      <w:lvlJc w:val="left"/>
+      <w:pPr>
+        <w:tabs>
+          <w:tab w:val="num" w:pos="1440"/>
+        </w:tabs>
+        <w:ind w:left="1440" w:hanging="360"/>
+      </w:pPr>
+      <w:rPr>
+        <w:rFonts w:ascii="Courier New" w:hAnsi="Courier New" w:hint="default"/>
+        <w:sz w:val="20"/>
+      </w:rPr>
+    </w:lvl>
+    <w:lvl w:ilvl="2" w:tentative="1">
+      <w:start w:val="1"/>
+      <w:numFmt w:val="bullet"/>
+      <w:lvlText w:val=""/>
+      <w:lvlJc w:val="left"/>
+      <w:pPr>
+        <w:tabs>
+          <w:tab w:val="num" w:pos="2160"/>
+        </w:tabs>
+        <w:ind w:left="2160" w:hanging="360"/>
+      </w:pPr>
+      <w:rPr>
+        <w:rFonts w:ascii="Wingdings" w:hAnsi="Wingdings" w:hint="default"/>
+        <w:sz w:val="20"/>
+      </w:rPr>
+    </w:lvl>
+    <w:lvl w:ilvl="3" w:tentative="1">
+      <w:start w:val="1"/>
+      <w:numFmt w:val="bullet"/>
+      <w:lvlText w:val=""/>
+      <w:lvlJc w:val="left"/>
+      <w:pPr>
+        <w:tabs>
+          <w:tab w:val="num" w:pos="2880"/>
+        </w:tabs>
+        <w:ind w:left="2880" w:hanging="360"/>
+      </w:pPr>
+      <w:rPr>
+        <w:rFonts w:ascii="Wingdings" w:hAnsi="Wingdings" w:hint="default"/>
+        <w:sz w:val="20"/>
+      </w:rPr>
+    </w:lvl>
+    <w:lvl w:ilvl="4" w:tentative="1">
+      <w:start w:val="1"/>
+      <w:numFmt w:val="bullet"/>
+      <w:lvlText w:val=""/>
+      <w:lvlJc w:val="left"/>
+      <w:pPr>
+        <w:tabs>
+          <w:tab w:val="num" w:pos="3600"/>
+        </w:tabs>
+        <w:ind w:left="3600" w:hanging="360"/>
+      </w:pPr>
+      <w:rPr>
+        <w:rFonts w:ascii="Wingdings" w:hAnsi="Wingdings" w:hint="default"/>
+        <w:sz w:val="20"/>
+      </w:rPr>
+    </w:lvl>
+    <w:lvl w:ilvl="5" w:tentative="1">
+      <w:start w:val="1"/>
+      <w:numFmt w:val="bullet"/>
+      <w:lvlText w:val=""/>
+      <w:lvlJc w:val="left"/>
+      <w:pPr>
+        <w:tabs>
+          <w:tab w:val="num" w:pos="4320"/>
+        </w:tabs>
+        <w:ind w:left="4320" w:hanging="360"/>
+      </w:pPr>
+      <w:rPr>
+        <w:rFonts w:ascii="Wingdings" w:hAnsi="Wingdings" w:hint="default"/>
+        <w:sz w:val="20"/>
+      </w:rPr>
+    </w:lvl>
+    <w:lvl w:ilvl="6" w:tentative="1">
+      <w:start w:val="1"/>
+      <w:numFmt w:val="bullet"/>
+      <w:lvlText w:val=""/>
+      <w:lvlJc w:val="left"/>
+      <w:pPr>
+        <w:tabs>
+          <w:tab w:val="num" w:pos="5040"/>
+        </w:tabs>
+        <w:ind w:left="5040" w:hanging="360"/>
+      </w:pPr>
+      <w:rPr>
+        <w:rFonts w:ascii="Wingdings" w:hAnsi="Wingdings" w:hint="default"/>
+        <w:sz w:val="20"/>
+      </w:rPr>
+    </w:lvl>
+    <w:lvl w:ilvl="7" w:tentative="1">
+      <w:start w:val="1"/>
+      <w:numFmt w:val="bullet"/>
+      <w:lvlText w:val=""/>
+      <w:lvlJc w:val="left"/>
+      <w:pPr>
+        <w:tabs>
+          <w:tab w:val="num" w:pos="5760"/>
+        </w:tabs>
+        <w:ind w:left="5760" w:hanging="360"/>
+      </w:pPr>
+      <w:rPr>
+        <w:rFonts w:ascii="Wingdings" w:hAnsi="Wingdings" w:hint="default"/>
+        <w:sz w:val="20"/>
+      </w:rPr>
+    </w:lvl>
+    <w:lvl w:ilvl="8" w:tentative="1">
+      <w:start w:val="1"/>
+      <w:numFmt w:val="bullet"/>
+      <w:lvlText w:val=""/>
+      <w:lvlJc w:val="left"/>
+      <w:pPr>
+        <w:tabs>
+          <w:tab w:val="num" w:pos="6480"/>
+        </w:tabs>
+        <w:ind w:left="6480" w:hanging="360"/>
+      </w:pPr>
+      <w:rPr>
+        <w:rFonts w:ascii="Wingdings" w:hAnsi="Wingdings" w:hint="default"/>
+        <w:sz w:val="20"/>
+      </w:rPr>
+    </w:lvl>
+  </w:abstractNum>
+  <w:abstractNum w:abstractNumId="9" w15:restartNumberingAfterBreak="0">
+    <w:nsid w:val="66854FAC"/>
+    <w:multiLevelType w:val="multilevel"/>
+    <w:tmpl w:val="6D745D96"/>
+    <w:lvl w:ilvl="0">
+      <w:start w:val="1"/>
+      <w:numFmt w:val="bullet"/>
+      <w:lvlText w:val=""/>
+      <w:lvlJc w:val="left"/>
+      <w:pPr>
+        <w:tabs>
+          <w:tab w:val="num" w:pos="720"/>
+        </w:tabs>
+        <w:ind w:left="720" w:hanging="360"/>
+      </w:pPr>
+      <w:rPr>
+        <w:rFonts w:ascii="Symbol" w:hAnsi="Symbol" w:hint="default"/>
+        <w:sz w:val="20"/>
+      </w:rPr>
+    </w:lvl>
+    <w:lvl w:ilvl="1" w:tentative="1">
+      <w:start w:val="1"/>
+      <w:numFmt w:val="bullet"/>
+      <w:lvlText w:val="o"/>
+      <w:lvlJc w:val="left"/>
+      <w:pPr>
+        <w:tabs>
+          <w:tab w:val="num" w:pos="1440"/>
+        </w:tabs>
+        <w:ind w:left="1440" w:hanging="360"/>
+      </w:pPr>
+      <w:rPr>
+        <w:rFonts w:ascii="Courier New" w:hAnsi="Courier New" w:hint="default"/>
+        <w:sz w:val="20"/>
+      </w:rPr>
+    </w:lvl>
+    <w:lvl w:ilvl="2" w:tentative="1">
+      <w:start w:val="1"/>
+      <w:numFmt w:val="bullet"/>
+      <w:lvlText w:val=""/>
+      <w:lvlJc w:val="left"/>
+      <w:pPr>
+        <w:tabs>
+          <w:tab w:val="num" w:pos="2160"/>
+        </w:tabs>
+        <w:ind w:left="2160" w:hanging="360"/>
+      </w:pPr>
+      <w:rPr>
+        <w:rFonts w:ascii="Wingdings" w:hAnsi="Wingdings" w:hint="default"/>
+        <w:sz w:val="20"/>
+      </w:rPr>
+    </w:lvl>
+    <w:lvl w:ilvl="3" w:tentative="1">
+      <w:start w:val="1"/>
+      <w:numFmt w:val="bullet"/>
+      <w:lvlText w:val=""/>
+      <w:lvlJc w:val="left"/>
+      <w:pPr>
+        <w:tabs>
+          <w:tab w:val="num" w:pos="2880"/>
+        </w:tabs>
+        <w:ind w:left="2880" w:hanging="360"/>
+      </w:pPr>
+      <w:rPr>
+        <w:rFonts w:ascii="Wingdings" w:hAnsi="Wingdings" w:hint="default"/>
+        <w:sz w:val="20"/>
+      </w:rPr>
+    </w:lvl>
+    <w:lvl w:ilvl="4" w:tentative="1">
+      <w:start w:val="1"/>
+      <w:numFmt w:val="bullet"/>
+      <w:lvlText w:val=""/>
+      <w:lvlJc w:val="left"/>
+      <w:pPr>
+        <w:tabs>
+          <w:tab w:val="num" w:pos="3600"/>
+        </w:tabs>
+        <w:ind w:left="3600" w:hanging="360"/>
+      </w:pPr>
+      <w:rPr>
+        <w:rFonts w:ascii="Wingdings" w:hAnsi="Wingdings" w:hint="default"/>
+        <w:sz w:val="20"/>
+      </w:rPr>
+    </w:lvl>
+    <w:lvl w:ilvl="5" w:tentative="1">
+      <w:start w:val="1"/>
+      <w:numFmt w:val="bullet"/>
+      <w:lvlText w:val=""/>
+      <w:lvlJc w:val="left"/>
+      <w:pPr>
+        <w:tabs>
+          <w:tab w:val="num" w:pos="4320"/>
+        </w:tabs>
+        <w:ind w:left="4320" w:hanging="360"/>
+      </w:pPr>
+      <w:rPr>
+        <w:rFonts w:ascii="Wingdings" w:hAnsi="Wingdings" w:hint="default"/>
+        <w:sz w:val="20"/>
+      </w:rPr>
+    </w:lvl>
+    <w:lvl w:ilvl="6" w:tentative="1">
+      <w:start w:val="1"/>
+      <w:numFmt w:val="bullet"/>
+      <w:lvlText w:val=""/>
+      <w:lvlJc w:val="left"/>
+      <w:pPr>
+        <w:tabs>
+          <w:tab w:val="num" w:pos="5040"/>
+        </w:tabs>
+        <w:ind w:left="5040" w:hanging="360"/>
+      </w:pPr>
+      <w:rPr>
+        <w:rFonts w:ascii="Wingdings" w:hAnsi="Wingdings" w:hint="default"/>
+        <w:sz w:val="20"/>
+      </w:rPr>
+    </w:lvl>
+    <w:lvl w:ilvl="7" w:tentative="1">
+      <w:start w:val="1"/>
+      <w:numFmt w:val="bullet"/>
+      <w:lvlText w:val=""/>
+      <w:lvlJc w:val="left"/>
+      <w:pPr>
+        <w:tabs>
+          <w:tab w:val="num" w:pos="5760"/>
+        </w:tabs>
+        <w:ind w:left="5760" w:hanging="360"/>
+      </w:pPr>
+      <w:rPr>
+        <w:rFonts w:ascii="Wingdings" w:hAnsi="Wingdings" w:hint="default"/>
+        <w:sz w:val="20"/>
+      </w:rPr>
+    </w:lvl>
+    <w:lvl w:ilvl="8" w:tentative="1">
+      <w:start w:val="1"/>
+      <w:numFmt w:val="bullet"/>
+      <w:lvlText w:val=""/>
+      <w:lvlJc w:val="left"/>
+      <w:pPr>
+        <w:tabs>
+          <w:tab w:val="num" w:pos="6480"/>
+        </w:tabs>
+        <w:ind w:left="6480" w:hanging="360"/>
+      </w:pPr>
+      <w:rPr>
+        <w:rFonts w:ascii="Wingdings" w:hAnsi="Wingdings" w:hint="default"/>
+        <w:sz w:val="20"/>
+      </w:rPr>
+    </w:lvl>
+  </w:abstractNum>
+  <w:abstractNum w:abstractNumId="10" w15:restartNumberingAfterBreak="0">
+    <w:nsid w:val="6D6D3B0B"/>
+    <w:multiLevelType w:val="multilevel"/>
+    <w:tmpl w:val="AB1867C8"/>
+    <w:lvl w:ilvl="0">
+      <w:start w:val="1"/>
+      <w:numFmt w:val="bullet"/>
+      <w:lvlText w:val=""/>
+      <w:lvlJc w:val="left"/>
+      <w:pPr>
+        <w:tabs>
+          <w:tab w:val="num" w:pos="720"/>
+        </w:tabs>
+        <w:ind w:left="720" w:hanging="360"/>
+      </w:pPr>
+      <w:rPr>
+        <w:rFonts w:ascii="Symbol" w:hAnsi="Symbol" w:hint="default"/>
+        <w:sz w:val="20"/>
+      </w:rPr>
+    </w:lvl>
+    <w:lvl w:ilvl="1" w:tentative="1">
+      <w:start w:val="1"/>
+      <w:numFmt w:val="bullet"/>
+      <w:lvlText w:val="o"/>
+      <w:lvlJc w:val="left"/>
+      <w:pPr>
+        <w:tabs>
+          <w:tab w:val="num" w:pos="1440"/>
+        </w:tabs>
+        <w:ind w:left="1440" w:hanging="360"/>
+      </w:pPr>
+      <w:rPr>
+        <w:rFonts w:ascii="Courier New" w:hAnsi="Courier New" w:hint="default"/>
+        <w:sz w:val="20"/>
+      </w:rPr>
+    </w:lvl>
+    <w:lvl w:ilvl="2" w:tentative="1">
+      <w:start w:val="1"/>
+      <w:numFmt w:val="bullet"/>
+      <w:lvlText w:val=""/>
+      <w:lvlJc w:val="left"/>
+      <w:pPr>
+        <w:tabs>
+          <w:tab w:val="num" w:pos="2160"/>
+        </w:tabs>
+        <w:ind w:left="2160" w:hanging="360"/>
+      </w:pPr>
+      <w:rPr>
+        <w:rFonts w:ascii="Wingdings" w:hAnsi="Wingdings" w:hint="default"/>
+        <w:sz w:val="20"/>
+      </w:rPr>
+    </w:lvl>
+    <w:lvl w:ilvl="3" w:tentative="1">
+      <w:start w:val="1"/>
+      <w:numFmt w:val="bullet"/>
+      <w:lvlText w:val=""/>
+      <w:lvlJc w:val="left"/>
+      <w:pPr>
+        <w:tabs>
+          <w:tab w:val="num" w:pos="2880"/>
+        </w:tabs>
+        <w:ind w:left="2880" w:hanging="360"/>
+      </w:pPr>
+      <w:rPr>
+        <w:rFonts w:ascii="Wingdings" w:hAnsi="Wingdings" w:hint="default"/>
+        <w:sz w:val="20"/>
+      </w:rPr>
+    </w:lvl>
+    <w:lvl w:ilvl="4" w:tentative="1">
+      <w:start w:val="1"/>
+      <w:numFmt w:val="bullet"/>
+      <w:lvlText w:val=""/>
+      <w:lvlJc w:val="left"/>
+      <w:pPr>
+        <w:tabs>
+          <w:tab w:val="num" w:pos="3600"/>
+        </w:tabs>
+        <w:ind w:left="3600" w:hanging="360"/>
+      </w:pPr>
+      <w:rPr>
+        <w:rFonts w:ascii="Wingdings" w:hAnsi="Wingdings" w:hint="default"/>
+        <w:sz w:val="20"/>
+      </w:rPr>
+    </w:lvl>
+    <w:lvl w:ilvl="5" w:tentative="1">
+      <w:start w:val="1"/>
+      <w:numFmt w:val="bullet"/>
+      <w:lvlText w:val=""/>
+      <w:lvlJc w:val="left"/>
+      <w:pPr>
+        <w:tabs>
+          <w:tab w:val="num" w:pos="4320"/>
+        </w:tabs>
+        <w:ind w:left="4320" w:hanging="360"/>
+      </w:pPr>
+      <w:rPr>
+        <w:rFonts w:ascii="Wingdings" w:hAnsi="Wingdings" w:hint="default"/>
+        <w:sz w:val="20"/>
+      </w:rPr>
+    </w:lvl>
+    <w:lvl w:ilvl="6" w:tentative="1">
+      <w:start w:val="1"/>
+      <w:numFmt w:val="bullet"/>
+      <w:lvlText w:val=""/>
+      <w:lvlJc w:val="left"/>
+      <w:pPr>
+        <w:tabs>
+          <w:tab w:val="num" w:pos="5040"/>
+        </w:tabs>
+        <w:ind w:left="5040" w:hanging="360"/>
+      </w:pPr>
+      <w:rPr>
+        <w:rFonts w:ascii="Wingdings" w:hAnsi="Wingdings" w:hint="default"/>
+        <w:sz w:val="20"/>
+      </w:rPr>
+    </w:lvl>
+    <w:lvl w:ilvl="7" w:tentative="1">
+      <w:start w:val="1"/>
+      <w:numFmt w:val="bullet"/>
+      <w:lvlText w:val=""/>
+      <w:lvlJc w:val="left"/>
+      <w:pPr>
+        <w:tabs>
+          <w:tab w:val="num" w:pos="5760"/>
+        </w:tabs>
+        <w:ind w:left="5760" w:hanging="360"/>
+      </w:pPr>
+      <w:rPr>
+        <w:rFonts w:ascii="Wingdings" w:hAnsi="Wingdings" w:hint="default"/>
+        <w:sz w:val="20"/>
+      </w:rPr>
+    </w:lvl>
+    <w:lvl w:ilvl="8" w:tentative="1">
+      <w:start w:val="1"/>
+      <w:numFmt w:val="bullet"/>
+      <w:lvlText w:val=""/>
+      <w:lvlJc w:val="left"/>
+      <w:pPr>
+        <w:tabs>
+          <w:tab w:val="num" w:pos="6480"/>
+        </w:tabs>
+        <w:ind w:left="6480" w:hanging="360"/>
+      </w:pPr>
+      <w:rPr>
+        <w:rFonts w:ascii="Wingdings" w:hAnsi="Wingdings" w:hint="default"/>
+        <w:sz w:val="20"/>
+      </w:rPr>
+    </w:lvl>
+  </w:abstractNum>
+  <w:abstractNum w:abstractNumId="11" w15:restartNumberingAfterBreak="0">
+    <w:nsid w:val="6F1C560D"/>
+    <w:multiLevelType w:val="multilevel"/>
+    <w:tmpl w:val="074EBED4"/>
+    <w:lvl w:ilvl="0">
+      <w:start w:val="1"/>
+      <w:numFmt w:val="bullet"/>
+      <w:lvlText w:val=""/>
+      <w:lvlJc w:val="left"/>
+      <w:pPr>
+        <w:tabs>
+          <w:tab w:val="num" w:pos="720"/>
+        </w:tabs>
+        <w:ind w:left="720" w:hanging="360"/>
+      </w:pPr>
+      <w:rPr>
+        <w:rFonts w:ascii="Symbol" w:hAnsi="Symbol" w:hint="default"/>
+        <w:sz w:val="20"/>
+      </w:rPr>
+    </w:lvl>
+    <w:lvl w:ilvl="1" w:tentative="1">
+      <w:start w:val="1"/>
+      <w:numFmt w:val="bullet"/>
+      <w:lvlText w:val="o"/>
+      <w:lvlJc w:val="left"/>
+      <w:pPr>
+        <w:tabs>
+          <w:tab w:val="num" w:pos="1440"/>
+        </w:tabs>
+        <w:ind w:left="1440" w:hanging="360"/>
+      </w:pPr>
+      <w:rPr>
+        <w:rFonts w:ascii="Courier New" w:hAnsi="Courier New" w:hint="default"/>
+        <w:sz w:val="20"/>
+      </w:rPr>
+    </w:lvl>
+    <w:lvl w:ilvl="2" w:tentative="1">
+      <w:start w:val="1"/>
+      <w:numFmt w:val="bullet"/>
+      <w:lvlText w:val=""/>
+      <w:lvlJc w:val="left"/>
+      <w:pPr>
+        <w:tabs>
+          <w:tab w:val="num" w:pos="2160"/>
+        </w:tabs>
+        <w:ind w:left="2160" w:hanging="360"/>
+      </w:pPr>
+      <w:rPr>
+        <w:rFonts w:ascii="Wingdings" w:hAnsi="Wingdings" w:hint="default"/>
+        <w:sz w:val="20"/>
+      </w:rPr>
+    </w:lvl>
+    <w:lvl w:ilvl="3" w:tentative="1">
+      <w:start w:val="1"/>
+      <w:numFmt w:val="bullet"/>
+      <w:lvlText w:val=""/>
+      <w:lvlJc w:val="left"/>
+      <w:pPr>
+        <w:tabs>
+          <w:tab w:val="num" w:pos="2880"/>
+        </w:tabs>
+        <w:ind w:left="2880" w:hanging="360"/>
+      </w:pPr>
+      <w:rPr>
+        <w:rFonts w:ascii="Wingdings" w:hAnsi="Wingdings" w:hint="default"/>
+        <w:sz w:val="20"/>
+      </w:rPr>
+    </w:lvl>
+    <w:lvl w:ilvl="4" w:tentative="1">
+      <w:start w:val="1"/>
+      <w:numFmt w:val="bullet"/>
+      <w:lvlText w:val=""/>
+      <w:lvlJc w:val="left"/>
+      <w:pPr>
+        <w:tabs>
+          <w:tab w:val="num" w:pos="3600"/>
+        </w:tabs>
+        <w:ind w:left="3600" w:hanging="360"/>
+      </w:pPr>
+      <w:rPr>
+        <w:rFonts w:ascii="Wingdings" w:hAnsi="Wingdings" w:hint="default"/>
+        <w:sz w:val="20"/>
+      </w:rPr>
+    </w:lvl>
+    <w:lvl w:ilvl="5" w:tentative="1">
+      <w:start w:val="1"/>
+      <w:numFmt w:val="bullet"/>
+      <w:lvlText w:val=""/>
+      <w:lvlJc w:val="left"/>
+      <w:pPr>
+        <w:tabs>
+          <w:tab w:val="num" w:pos="4320"/>
+        </w:tabs>
+        <w:ind w:left="4320" w:hanging="360"/>
+      </w:pPr>
+      <w:rPr>
+        <w:rFonts w:ascii="Wingdings" w:hAnsi="Wingdings" w:hint="default"/>
+        <w:sz w:val="20"/>
+      </w:rPr>
+    </w:lvl>
+    <w:lvl w:ilvl="6" w:tentative="1">
+      <w:start w:val="1"/>
+      <w:numFmt w:val="bullet"/>
+      <w:lvlText w:val=""/>
+      <w:lvlJc w:val="left"/>
+      <w:pPr>
+        <w:tabs>
+          <w:tab w:val="num" w:pos="5040"/>
+        </w:tabs>
+        <w:ind w:left="5040" w:hanging="360"/>
+      </w:pPr>
+      <w:rPr>
+        <w:rFonts w:ascii="Wingdings" w:hAnsi="Wingdings" w:hint="default"/>
+        <w:sz w:val="20"/>
+      </w:rPr>
+    </w:lvl>
+    <w:lvl w:ilvl="7" w:tentative="1">
+      <w:start w:val="1"/>
+      <w:numFmt w:val="bullet"/>
+      <w:lvlText w:val=""/>
+      <w:lvlJc w:val="left"/>
+      <w:pPr>
+        <w:tabs>
+          <w:tab w:val="num" w:pos="5760"/>
+        </w:tabs>
+        <w:ind w:left="5760" w:hanging="360"/>
+      </w:pPr>
+      <w:rPr>
+        <w:rFonts w:ascii="Wingdings" w:hAnsi="Wingdings" w:hint="default"/>
+        <w:sz w:val="20"/>
+      </w:rPr>
+    </w:lvl>
+    <w:lvl w:ilvl="8" w:tentative="1">
+      <w:start w:val="1"/>
+      <w:numFmt w:val="bullet"/>
+      <w:lvlText w:val=""/>
+      <w:lvlJc w:val="left"/>
+      <w:pPr>
+        <w:tabs>
+          <w:tab w:val="num" w:pos="6480"/>
+        </w:tabs>
+        <w:ind w:left="6480" w:hanging="360"/>
+      </w:pPr>
+      <w:rPr>
+        <w:rFonts w:ascii="Wingdings" w:hAnsi="Wingdings" w:hint="default"/>
+        <w:sz w:val="20"/>
+      </w:rPr>
+    </w:lvl>
+  </w:abstractNum>
+  <w:abstractNum w:abstractNumId="12" w15:restartNumberingAfterBreak="0">
     <w:nsid w:val="757E25F0"/>
     <w:multiLevelType w:val="hybridMultilevel"/>
     <w:tmpl w:val="63701E24"/>
@@ -1751,8 +4059,196 @@
       </w:rPr>
     </w:lvl>
   </w:abstractNum>
+  <w:abstractNum w:abstractNumId="13" w15:restartNumberingAfterBreak="0">
+    <w:nsid w:val="77240487"/>
+    <w:multiLevelType w:val="multilevel"/>
+    <w:tmpl w:val="AE86DC5E"/>
+    <w:lvl w:ilvl="0">
+      <w:start w:val="1"/>
+      <w:numFmt w:val="bullet"/>
+      <w:lvlText w:val=""/>
+      <w:lvlJc w:val="left"/>
+      <w:pPr>
+        <w:tabs>
+          <w:tab w:val="num" w:pos="720"/>
+        </w:tabs>
+        <w:ind w:left="720" w:hanging="360"/>
+      </w:pPr>
+      <w:rPr>
+        <w:rFonts w:ascii="Symbol" w:hAnsi="Symbol" w:hint="default"/>
+        <w:sz w:val="20"/>
+      </w:rPr>
+    </w:lvl>
+    <w:lvl w:ilvl="1" w:tentative="1">
+      <w:start w:val="1"/>
+      <w:numFmt w:val="bullet"/>
+      <w:lvlText w:val="o"/>
+      <w:lvlJc w:val="left"/>
+      <w:pPr>
+        <w:tabs>
+          <w:tab w:val="num" w:pos="1440"/>
+        </w:tabs>
+        <w:ind w:left="1440" w:hanging="360"/>
+      </w:pPr>
+      <w:rPr>
+        <w:rFonts w:ascii="Courier New" w:hAnsi="Courier New" w:hint="default"/>
+        <w:sz w:val="20"/>
+      </w:rPr>
+    </w:lvl>
+    <w:lvl w:ilvl="2" w:tentative="1">
+      <w:start w:val="1"/>
+      <w:numFmt w:val="bullet"/>
+      <w:lvlText w:val=""/>
+      <w:lvlJc w:val="left"/>
+      <w:pPr>
+        <w:tabs>
+          <w:tab w:val="num" w:pos="2160"/>
+        </w:tabs>
+        <w:ind w:left="2160" w:hanging="360"/>
+      </w:pPr>
+      <w:rPr>
+        <w:rFonts w:ascii="Wingdings" w:hAnsi="Wingdings" w:hint="default"/>
+        <w:sz w:val="20"/>
+      </w:rPr>
+    </w:lvl>
+    <w:lvl w:ilvl="3" w:tentative="1">
+      <w:start w:val="1"/>
+      <w:numFmt w:val="bullet"/>
+      <w:lvlText w:val=""/>
+      <w:lvlJc w:val="left"/>
+      <w:pPr>
+        <w:tabs>
+          <w:tab w:val="num" w:pos="2880"/>
+        </w:tabs>
+        <w:ind w:left="2880" w:hanging="360"/>
+      </w:pPr>
+      <w:rPr>
+        <w:rFonts w:ascii="Wingdings" w:hAnsi="Wingdings" w:hint="default"/>
+        <w:sz w:val="20"/>
+      </w:rPr>
+    </w:lvl>
+    <w:lvl w:ilvl="4" w:tentative="1">
+      <w:start w:val="1"/>
+      <w:numFmt w:val="bullet"/>
+      <w:lvlText w:val=""/>
+      <w:lvlJc w:val="left"/>
+      <w:pPr>
+        <w:tabs>
+          <w:tab w:val="num" w:pos="3600"/>
+        </w:tabs>
+        <w:ind w:left="3600" w:hanging="360"/>
+      </w:pPr>
+      <w:rPr>
+        <w:rFonts w:ascii="Wingdings" w:hAnsi="Wingdings" w:hint="default"/>
+        <w:sz w:val="20"/>
+      </w:rPr>
+    </w:lvl>
+    <w:lvl w:ilvl="5" w:tentative="1">
+      <w:start w:val="1"/>
+      <w:numFmt w:val="bullet"/>
+      <w:lvlText w:val=""/>
+      <w:lvlJc w:val="left"/>
+      <w:pPr>
+        <w:tabs>
+          <w:tab w:val="num" w:pos="4320"/>
+        </w:tabs>
+        <w:ind w:left="4320" w:hanging="360"/>
+      </w:pPr>
+      <w:rPr>
+        <w:rFonts w:ascii="Wingdings" w:hAnsi="Wingdings" w:hint="default"/>
+        <w:sz w:val="20"/>
+      </w:rPr>
+    </w:lvl>
+    <w:lvl w:ilvl="6" w:tentative="1">
+      <w:start w:val="1"/>
+      <w:numFmt w:val="bullet"/>
+      <w:lvlText w:val=""/>
+      <w:lvlJc w:val="left"/>
+      <w:pPr>
+        <w:tabs>
+          <w:tab w:val="num" w:pos="5040"/>
+        </w:tabs>
+        <w:ind w:left="5040" w:hanging="360"/>
+      </w:pPr>
+      <w:rPr>
+        <w:rFonts w:ascii="Wingdings" w:hAnsi="Wingdings" w:hint="default"/>
+        <w:sz w:val="20"/>
+      </w:rPr>
+    </w:lvl>
+    <w:lvl w:ilvl="7" w:tentative="1">
+      <w:start w:val="1"/>
+      <w:numFmt w:val="bullet"/>
+      <w:lvlText w:val=""/>
+      <w:lvlJc w:val="left"/>
+      <w:pPr>
+        <w:tabs>
+          <w:tab w:val="num" w:pos="5760"/>
+        </w:tabs>
+        <w:ind w:left="5760" w:hanging="360"/>
+      </w:pPr>
+      <w:rPr>
+        <w:rFonts w:ascii="Wingdings" w:hAnsi="Wingdings" w:hint="default"/>
+        <w:sz w:val="20"/>
+      </w:rPr>
+    </w:lvl>
+    <w:lvl w:ilvl="8" w:tentative="1">
+      <w:start w:val="1"/>
+      <w:numFmt w:val="bullet"/>
+      <w:lvlText w:val=""/>
+      <w:lvlJc w:val="left"/>
+      <w:pPr>
+        <w:tabs>
+          <w:tab w:val="num" w:pos="6480"/>
+        </w:tabs>
+        <w:ind w:left="6480" w:hanging="360"/>
+      </w:pPr>
+      <w:rPr>
+        <w:rFonts w:ascii="Wingdings" w:hAnsi="Wingdings" w:hint="default"/>
+        <w:sz w:val="20"/>
+      </w:rPr>
+    </w:lvl>
+  </w:abstractNum>
   <w:num w:numId="1" w16cid:durableId="756175866">
+    <w:abstractNumId w:val="12"/>
+  </w:num>
+  <w:num w:numId="2" w16cid:durableId="676466113">
+    <w:abstractNumId w:val="3"/>
+  </w:num>
+  <w:num w:numId="3" w16cid:durableId="229192282">
+    <w:abstractNumId w:val="8"/>
+  </w:num>
+  <w:num w:numId="4" w16cid:durableId="783422464">
+    <w:abstractNumId w:val="6"/>
+  </w:num>
+  <w:num w:numId="5" w16cid:durableId="2135516789">
+    <w:abstractNumId w:val="10"/>
+  </w:num>
+  <w:num w:numId="6" w16cid:durableId="980382420">
+    <w:abstractNumId w:val="11"/>
+  </w:num>
+  <w:num w:numId="7" w16cid:durableId="2143305102">
     <w:abstractNumId w:val="0"/>
+  </w:num>
+  <w:num w:numId="8" w16cid:durableId="1784768245">
+    <w:abstractNumId w:val="5"/>
+  </w:num>
+  <w:num w:numId="9" w16cid:durableId="2121681177">
+    <w:abstractNumId w:val="1"/>
+  </w:num>
+  <w:num w:numId="10" w16cid:durableId="1580209632">
+    <w:abstractNumId w:val="13"/>
+  </w:num>
+  <w:num w:numId="11" w16cid:durableId="1091008552">
+    <w:abstractNumId w:val="7"/>
+  </w:num>
+  <w:num w:numId="12" w16cid:durableId="1408192304">
+    <w:abstractNumId w:val="9"/>
+  </w:num>
+  <w:num w:numId="13" w16cid:durableId="435253849">
+    <w:abstractNumId w:val="4"/>
+  </w:num>
+  <w:num w:numId="14" w16cid:durableId="1719353559">
+    <w:abstractNumId w:val="2"/>
   </w:num>
 </w:numbering>
 </file>
@@ -2162,7 +4658,6 @@
   <w:style w:type="character" w:default="1" w:styleId="DefaultParagraphFont">
     <w:name w:val="Default Paragraph Font"/>
     <w:uiPriority w:val="1"/>
-    <w:semiHidden/>
     <w:unhideWhenUsed/>
   </w:style>
   <w:style w:type="table" w:default="1" w:styleId="TableNormal">
@@ -2254,7 +4749,6 @@
     </w:pPr>
     <w:rPr>
       <w:rFonts w:cs="Lucida Sans"/>
-      <w:lang/>
     </w:rPr>
   </w:style>
   <w:style w:type="paragraph" w:customStyle="1" w:styleId="HeaderandFooter">

</xml_diff>